<commit_message>
Arbeitsjournal Fertig + Meilensteine Anfang
</commit_message>
<xml_diff>
--- a/M151Doku.docx
+++ b/M151Doku.docx
@@ -69,6 +69,29 @@
                 <w:lang w:val="de-CH"/>
               </w:rPr>
               <w:t>M151 Doku</w:t>
+            </w:r>
+          </w:p>
+          <w:p>
+            <w:pPr>
+              <w:rPr>
+                <w:rFonts w:asciiTheme="majorHAnsi" w:hAnsiTheme="majorHAnsi"/>
+                <w:b/>
+                <w:bCs/>
+                <w:sz w:val="80"/>
+                <w:szCs w:val="80"/>
+                <w:lang w:val="de-CH"/>
+              </w:rPr>
+            </w:pPr>
+            <w:r>
+              <w:rPr>
+                <w:rFonts w:asciiTheme="majorHAnsi" w:hAnsiTheme="majorHAnsi"/>
+                <w:b/>
+                <w:bCs/>
+                <w:sz w:val="80"/>
+                <w:szCs w:val="80"/>
+                <w:lang w:val="de-CH"/>
+              </w:rPr>
+              <w:t>ShortURL</w:t>
             </w:r>
           </w:p>
         </w:tc>
@@ -548,7 +571,7 @@
               <w:noProof/>
               <w:sz w:val="22"/>
               <w:szCs w:val="22"/>
-              <w:lang w:val="de-CH" w:eastAsia="en-CH"/>
+              <w:lang w:val="en-CH" w:eastAsia="en-CH"/>
             </w:rPr>
           </w:pPr>
           <w:r>
@@ -569,20 +592,19 @@
             </w:rPr>
             <w:fldChar w:fldCharType="separate"/>
           </w:r>
-          <w:hyperlink w:anchor="_Toc106000366" w:history="1">
+          <w:hyperlink w:anchor="_Toc106001651" w:history="1">
             <w:r>
               <w:rPr>
                 <w:rStyle w:val="Hyperlink"/>
                 <w:noProof/>
                 <w:lang w:val="de-CH"/>
               </w:rPr>
-              <w:t>Generelle Informationen</w:t>
+              <w:t>Einleitung</w:t>
             </w:r>
             <w:r>
               <w:rPr>
                 <w:noProof/>
                 <w:webHidden/>
-                <w:lang w:val="de-CH"/>
               </w:rPr>
               <w:tab/>
             </w:r>
@@ -590,7 +612,6 @@
               <w:rPr>
                 <w:noProof/>
                 <w:webHidden/>
-                <w:lang w:val="de-CH"/>
               </w:rPr>
               <w:fldChar w:fldCharType="begin"/>
             </w:r>
@@ -598,22 +619,19 @@
               <w:rPr>
                 <w:noProof/>
                 <w:webHidden/>
-                <w:lang w:val="de-CH"/>
-              </w:rPr>
-              <w:instrText xml:space="preserve"> PAGEREF _Toc106000366 \h </w:instrText>
+              </w:rPr>
+              <w:instrText xml:space="preserve"> PAGEREF _Toc106001651 \h </w:instrText>
             </w:r>
             <w:r>
               <w:rPr>
                 <w:noProof/>
                 <w:webHidden/>
-                <w:lang w:val="de-CH"/>
               </w:rPr>
             </w:r>
             <w:r>
               <w:rPr>
                 <w:noProof/>
                 <w:webHidden/>
-                <w:lang w:val="de-CH"/>
               </w:rPr>
               <w:fldChar w:fldCharType="separate"/>
             </w:r>
@@ -621,7 +639,6 @@
               <w:rPr>
                 <w:noProof/>
                 <w:webHidden/>
-                <w:lang w:val="de-CH"/>
               </w:rPr>
               <w:t>3</w:t>
             </w:r>
@@ -629,7 +646,298 @@
               <w:rPr>
                 <w:noProof/>
                 <w:webHidden/>
+              </w:rPr>
+              <w:fldChar w:fldCharType="end"/>
+            </w:r>
+          </w:hyperlink>
+        </w:p>
+        <w:p>
+          <w:pPr>
+            <w:pStyle w:val="TOC2"/>
+            <w:tabs>
+              <w:tab w:val="right" w:leader="dot" w:pos="10790"/>
+            </w:tabs>
+            <w:rPr>
+              <w:rFonts w:eastAsiaTheme="minorEastAsia"/>
+              <w:noProof/>
+              <w:sz w:val="22"/>
+              <w:szCs w:val="22"/>
+              <w:lang w:val="en-CH" w:eastAsia="en-CH"/>
+            </w:rPr>
+          </w:pPr>
+          <w:hyperlink w:anchor="_Toc106001652" w:history="1">
+            <w:r>
+              <w:rPr>
+                <w:rStyle w:val="Hyperlink"/>
+                <w:noProof/>
                 <w:lang w:val="de-CH"/>
+              </w:rPr>
+              <w:t>Arbeitsjournal</w:t>
+            </w:r>
+            <w:r>
+              <w:rPr>
+                <w:noProof/>
+                <w:webHidden/>
+              </w:rPr>
+              <w:tab/>
+            </w:r>
+            <w:r>
+              <w:rPr>
+                <w:noProof/>
+                <w:webHidden/>
+              </w:rPr>
+              <w:fldChar w:fldCharType="begin"/>
+            </w:r>
+            <w:r>
+              <w:rPr>
+                <w:noProof/>
+                <w:webHidden/>
+              </w:rPr>
+              <w:instrText xml:space="preserve"> PAGEREF _Toc106001652 \h </w:instrText>
+            </w:r>
+            <w:r>
+              <w:rPr>
+                <w:noProof/>
+                <w:webHidden/>
+              </w:rPr>
+            </w:r>
+            <w:r>
+              <w:rPr>
+                <w:noProof/>
+                <w:webHidden/>
+              </w:rPr>
+              <w:fldChar w:fldCharType="separate"/>
+            </w:r>
+            <w:r>
+              <w:rPr>
+                <w:noProof/>
+                <w:webHidden/>
+              </w:rPr>
+              <w:t>3</w:t>
+            </w:r>
+            <w:r>
+              <w:rPr>
+                <w:noProof/>
+                <w:webHidden/>
+              </w:rPr>
+              <w:fldChar w:fldCharType="end"/>
+            </w:r>
+          </w:hyperlink>
+        </w:p>
+        <w:p>
+          <w:pPr>
+            <w:pStyle w:val="TOC2"/>
+            <w:tabs>
+              <w:tab w:val="right" w:leader="dot" w:pos="10790"/>
+            </w:tabs>
+            <w:rPr>
+              <w:rFonts w:eastAsiaTheme="minorEastAsia"/>
+              <w:noProof/>
+              <w:sz w:val="22"/>
+              <w:szCs w:val="22"/>
+              <w:lang w:val="en-CH" w:eastAsia="en-CH"/>
+            </w:rPr>
+          </w:pPr>
+          <w:hyperlink w:anchor="_Toc106001653" w:history="1">
+            <w:r>
+              <w:rPr>
+                <w:rStyle w:val="Hyperlink"/>
+                <w:noProof/>
+                <w:lang w:val="de-CH"/>
+              </w:rPr>
+              <w:t>Zieldefinition</w:t>
+            </w:r>
+            <w:r>
+              <w:rPr>
+                <w:noProof/>
+                <w:webHidden/>
+              </w:rPr>
+              <w:tab/>
+            </w:r>
+            <w:r>
+              <w:rPr>
+                <w:noProof/>
+                <w:webHidden/>
+              </w:rPr>
+              <w:fldChar w:fldCharType="begin"/>
+            </w:r>
+            <w:r>
+              <w:rPr>
+                <w:noProof/>
+                <w:webHidden/>
+              </w:rPr>
+              <w:instrText xml:space="preserve"> PAGEREF _Toc106001653 \h </w:instrText>
+            </w:r>
+            <w:r>
+              <w:rPr>
+                <w:noProof/>
+                <w:webHidden/>
+              </w:rPr>
+            </w:r>
+            <w:r>
+              <w:rPr>
+                <w:noProof/>
+                <w:webHidden/>
+              </w:rPr>
+              <w:fldChar w:fldCharType="separate"/>
+            </w:r>
+            <w:r>
+              <w:rPr>
+                <w:noProof/>
+                <w:webHidden/>
+              </w:rPr>
+              <w:t>3</w:t>
+            </w:r>
+            <w:r>
+              <w:rPr>
+                <w:noProof/>
+                <w:webHidden/>
+              </w:rPr>
+              <w:fldChar w:fldCharType="end"/>
+            </w:r>
+          </w:hyperlink>
+        </w:p>
+        <w:p>
+          <w:pPr>
+            <w:pStyle w:val="TOC2"/>
+            <w:tabs>
+              <w:tab w:val="right" w:leader="dot" w:pos="10790"/>
+            </w:tabs>
+            <w:rPr>
+              <w:rFonts w:eastAsiaTheme="minorEastAsia"/>
+              <w:noProof/>
+              <w:sz w:val="22"/>
+              <w:szCs w:val="22"/>
+              <w:lang w:val="en-CH" w:eastAsia="en-CH"/>
+            </w:rPr>
+          </w:pPr>
+          <w:hyperlink w:anchor="_Toc106001654" w:history="1">
+            <w:r>
+              <w:rPr>
+                <w:rStyle w:val="Hyperlink"/>
+                <w:noProof/>
+                <w:lang w:val="de-CH"/>
+              </w:rPr>
+              <w:t>Meilensteine</w:t>
+            </w:r>
+            <w:r>
+              <w:rPr>
+                <w:noProof/>
+                <w:webHidden/>
+              </w:rPr>
+              <w:tab/>
+            </w:r>
+            <w:r>
+              <w:rPr>
+                <w:noProof/>
+                <w:webHidden/>
+              </w:rPr>
+              <w:fldChar w:fldCharType="begin"/>
+            </w:r>
+            <w:r>
+              <w:rPr>
+                <w:noProof/>
+                <w:webHidden/>
+              </w:rPr>
+              <w:instrText xml:space="preserve"> PAGEREF _Toc106001654 \h </w:instrText>
+            </w:r>
+            <w:r>
+              <w:rPr>
+                <w:noProof/>
+                <w:webHidden/>
+              </w:rPr>
+            </w:r>
+            <w:r>
+              <w:rPr>
+                <w:noProof/>
+                <w:webHidden/>
+              </w:rPr>
+              <w:fldChar w:fldCharType="separate"/>
+            </w:r>
+            <w:r>
+              <w:rPr>
+                <w:noProof/>
+                <w:webHidden/>
+              </w:rPr>
+              <w:t>3</w:t>
+            </w:r>
+            <w:r>
+              <w:rPr>
+                <w:noProof/>
+                <w:webHidden/>
+              </w:rPr>
+              <w:fldChar w:fldCharType="end"/>
+            </w:r>
+          </w:hyperlink>
+        </w:p>
+        <w:p>
+          <w:pPr>
+            <w:pStyle w:val="TOC2"/>
+            <w:tabs>
+              <w:tab w:val="right" w:leader="dot" w:pos="10790"/>
+            </w:tabs>
+            <w:rPr>
+              <w:rFonts w:eastAsiaTheme="minorEastAsia"/>
+              <w:noProof/>
+              <w:sz w:val="22"/>
+              <w:szCs w:val="22"/>
+              <w:lang w:val="en-CH" w:eastAsia="en-CH"/>
+            </w:rPr>
+          </w:pPr>
+          <w:hyperlink w:anchor="_Toc106001655" w:history="1">
+            <w:r>
+              <w:rPr>
+                <w:rStyle w:val="Hyperlink"/>
+                <w:noProof/>
+                <w:lang w:val="de-CH"/>
+              </w:rPr>
+              <w:t>Benutzung von Frameworks</w:t>
+            </w:r>
+            <w:r>
+              <w:rPr>
+                <w:noProof/>
+                <w:webHidden/>
+              </w:rPr>
+              <w:tab/>
+            </w:r>
+            <w:r>
+              <w:rPr>
+                <w:noProof/>
+                <w:webHidden/>
+              </w:rPr>
+              <w:fldChar w:fldCharType="begin"/>
+            </w:r>
+            <w:r>
+              <w:rPr>
+                <w:noProof/>
+                <w:webHidden/>
+              </w:rPr>
+              <w:instrText xml:space="preserve"> PAGEREF _Toc106001655 \h </w:instrText>
+            </w:r>
+            <w:r>
+              <w:rPr>
+                <w:noProof/>
+                <w:webHidden/>
+              </w:rPr>
+            </w:r>
+            <w:r>
+              <w:rPr>
+                <w:noProof/>
+                <w:webHidden/>
+              </w:rPr>
+              <w:fldChar w:fldCharType="separate"/>
+            </w:r>
+            <w:r>
+              <w:rPr>
+                <w:noProof/>
+                <w:webHidden/>
+              </w:rPr>
+              <w:t>3</w:t>
+            </w:r>
+            <w:r>
+              <w:rPr>
+                <w:noProof/>
+                <w:webHidden/>
               </w:rPr>
               <w:fldChar w:fldCharType="end"/>
             </w:r>
@@ -673,61 +981,568 @@
           <w:lang w:val="de-CH"/>
         </w:rPr>
       </w:pPr>
-      <w:bookmarkStart w:id="0" w:name="_Toc106000366"/>
+      <w:bookmarkStart w:id="0" w:name="_Toc106001651"/>
       <w:r>
         <w:rPr>
           <w:lang w:val="de-CH"/>
         </w:rPr>
         <w:lastRenderedPageBreak/>
-        <w:t>Generelle Informationen</w:t>
+        <w:t>Einleitung</w:t>
       </w:r>
       <w:bookmarkEnd w:id="0"/>
     </w:p>
     <w:p>
       <w:pPr>
-        <w:pStyle w:val="Heading3"/>
-        <w:rPr>
-          <w:lang w:val="de-CH"/>
-        </w:rPr>
-      </w:pPr>
-      <w:r>
-        <w:rPr>
-          <w:lang w:val="de-CH"/>
-        </w:rPr>
-        <w:t>Einleitung</w:t>
-      </w:r>
+        <w:rPr>
+          <w:lang w:val="de-CH"/>
+        </w:rPr>
+      </w:pPr>
     </w:p>
     <w:p>
       <w:pPr>
-        <w:pStyle w:val="Heading3"/>
-        <w:rPr>
-          <w:lang w:val="de-CH"/>
-        </w:rPr>
-      </w:pPr>
+        <w:pStyle w:val="Heading2"/>
+        <w:rPr>
+          <w:lang w:val="de-CH"/>
+        </w:rPr>
+      </w:pPr>
+      <w:bookmarkStart w:id="1" w:name="_Toc106001652"/>
       <w:r>
         <w:rPr>
           <w:lang w:val="de-CH"/>
         </w:rPr>
         <w:t>Arbeitsjournal</w:t>
       </w:r>
+      <w:bookmarkEnd w:id="1"/>
     </w:p>
     <w:p>
       <w:pPr>
+        <w:pStyle w:val="Heading4"/>
+        <w:numPr>
+          <w:ilvl w:val="0"/>
+          <w:numId w:val="3"/>
+        </w:numPr>
+        <w:rPr>
+          <w:lang w:val="de-CH"/>
+        </w:rPr>
+      </w:pPr>
+      <w:r>
+        <w:rPr>
+          <w:lang w:val="de-CH"/>
+        </w:rPr>
+        <w:t>Woche</w:t>
+      </w:r>
+    </w:p>
+    <w:p>
+      <w:pPr>
+        <w:pStyle w:val="Heading5"/>
+        <w:ind w:firstLine="720"/>
+        <w:rPr>
+          <w:lang w:val="de-CH"/>
+        </w:rPr>
+      </w:pPr>
+      <w:r>
+        <w:rPr>
+          <w:lang w:val="de-CH"/>
+        </w:rPr>
+        <w:t>Ramon &amp; Sven</w:t>
+      </w:r>
+    </w:p>
+    <w:p>
+      <w:pPr>
+        <w:ind w:left="1440"/>
+        <w:rPr>
+          <w:lang w:val="de-CH"/>
+        </w:rPr>
+      </w:pPr>
+      <w:r>
+        <w:rPr>
+          <w:lang w:val="de-CH"/>
+        </w:rPr>
+        <w:t>In der ersten Woche haben wir zusammen das Projekt definiert. Wir einigten uns auf einen URL-</w:t>
+      </w:r>
+      <w:proofErr w:type="spellStart"/>
+      <w:r>
+        <w:rPr>
+          <w:lang w:val="de-CH"/>
+        </w:rPr>
+        <w:t>Shortener</w:t>
+      </w:r>
+      <w:proofErr w:type="spellEnd"/>
+      <w:r>
+        <w:rPr>
+          <w:lang w:val="de-CH"/>
+        </w:rPr>
+        <w:t>, da es einfach zum Entwickeln ist, man aber dennoch auf gewisse Sicherheitsmassnahmen achten muss. Ausserdem haben wir in der 1. Woche noch die Grobplanung gemacht, also festgelegt welche Meilensteine wir in jeder Woche erreichen wollen.</w:t>
+      </w:r>
+    </w:p>
+    <w:p>
+      <w:pPr>
+        <w:pStyle w:val="Heading4"/>
+        <w:numPr>
+          <w:ilvl w:val="0"/>
+          <w:numId w:val="3"/>
+        </w:numPr>
+        <w:rPr>
+          <w:lang w:val="de-CH"/>
+        </w:rPr>
+      </w:pPr>
+      <w:r>
+        <w:rPr>
+          <w:lang w:val="de-CH"/>
+        </w:rPr>
+        <w:t>Woche</w:t>
+      </w:r>
+    </w:p>
+    <w:p>
+      <w:pPr>
+        <w:pStyle w:val="Heading5"/>
+        <w:ind w:firstLine="720"/>
+        <w:rPr>
+          <w:lang w:val="de-CH"/>
+        </w:rPr>
+      </w:pPr>
+      <w:r>
+        <w:rPr>
+          <w:lang w:val="de-CH"/>
+        </w:rPr>
+        <w:t>Ramon</w:t>
+      </w:r>
+    </w:p>
+    <w:p>
+      <w:pPr>
+        <w:ind w:left="1440"/>
+        <w:rPr>
+          <w:lang w:val="de-CH"/>
+        </w:rPr>
+      </w:pPr>
+      <w:r>
+        <w:rPr>
+          <w:lang w:val="de-CH"/>
+        </w:rPr>
+        <w:t>Das Frontend samt design habe ich in dieser Woche gemacht. Allerdings noch ohne JavaScript, das kommt später dazu, denn dafür muss zuerst das Backend stehen.</w:t>
+      </w:r>
+    </w:p>
+    <w:p>
+      <w:pPr>
+        <w:pStyle w:val="Heading5"/>
+        <w:ind w:firstLine="720"/>
+        <w:rPr>
+          <w:lang w:val="de-CH"/>
+        </w:rPr>
+      </w:pPr>
+      <w:r>
+        <w:rPr>
+          <w:lang w:val="de-CH"/>
+        </w:rPr>
+        <w:t>Sven</w:t>
+      </w:r>
+    </w:p>
+    <w:p>
+      <w:pPr>
+        <w:ind w:left="720" w:firstLine="720"/>
+        <w:rPr>
+          <w:lang w:val="de-CH"/>
+        </w:rPr>
+      </w:pPr>
+      <w:proofErr w:type="spellStart"/>
+      <w:r>
+        <w:rPr>
+          <w:lang w:val="de-CH"/>
+        </w:rPr>
+        <w:t>bla</w:t>
+      </w:r>
+      <w:proofErr w:type="spellEnd"/>
+    </w:p>
+    <w:p>
+      <w:pPr>
+        <w:pStyle w:val="Heading4"/>
+        <w:numPr>
+          <w:ilvl w:val="0"/>
+          <w:numId w:val="3"/>
+        </w:numPr>
+        <w:rPr>
+          <w:lang w:val="de-CH"/>
+        </w:rPr>
+      </w:pPr>
+      <w:r>
+        <w:rPr>
+          <w:lang w:val="de-CH"/>
+        </w:rPr>
+        <w:t>Woche</w:t>
+      </w:r>
+    </w:p>
+    <w:p>
+      <w:pPr>
+        <w:pStyle w:val="Heading5"/>
+        <w:ind w:firstLine="720"/>
+        <w:rPr>
+          <w:lang w:val="de-CH"/>
+        </w:rPr>
+      </w:pPr>
+      <w:r>
+        <w:rPr>
+          <w:lang w:val="de-CH"/>
+        </w:rPr>
+        <w:t>Ramon</w:t>
+      </w:r>
+    </w:p>
+    <w:p>
+      <w:pPr>
+        <w:ind w:left="1440"/>
+        <w:rPr>
+          <w:lang w:val="de-CH"/>
+        </w:rPr>
+      </w:pPr>
+      <w:r>
+        <w:rPr>
+          <w:lang w:val="de-CH"/>
+        </w:rPr>
+        <w:t xml:space="preserve">In dieser Woche habe ich die Datenbank entworfen und realisiert. Die gekürzten URLs sollten schliesslich gespeichert werden. Ausserdem habe ich noch ein </w:t>
+      </w:r>
+      <w:proofErr w:type="spellStart"/>
+      <w:r>
+        <w:rPr>
+          <w:lang w:val="de-CH"/>
+        </w:rPr>
+        <w:t>hCaptcha</w:t>
+      </w:r>
+      <w:proofErr w:type="spellEnd"/>
+      <w:r>
+        <w:rPr>
+          <w:lang w:val="de-CH"/>
+        </w:rPr>
+        <w:t xml:space="preserve"> hinzugefügt auf dem Frontend, da so eine Seite bestimmt Bots anlocken wird und man sich mit einem Captcha, welches zum Teil nicht mal Menschen können, einfach schützen kann.</w:t>
+      </w:r>
+    </w:p>
+    <w:p>
+      <w:pPr>
+        <w:pStyle w:val="Heading5"/>
+        <w:ind w:firstLine="720"/>
+        <w:rPr>
+          <w:lang w:val="de-CH"/>
+        </w:rPr>
+      </w:pPr>
+      <w:r>
+        <w:rPr>
+          <w:lang w:val="de-CH"/>
+        </w:rPr>
+        <w:t>Sven</w:t>
+      </w:r>
+    </w:p>
+    <w:p>
+      <w:pPr>
+        <w:ind w:left="720" w:firstLine="720"/>
+        <w:rPr>
+          <w:lang w:val="de-CH"/>
+        </w:rPr>
+      </w:pPr>
+      <w:proofErr w:type="spellStart"/>
+      <w:r>
+        <w:rPr>
+          <w:lang w:val="de-CH"/>
+        </w:rPr>
+        <w:t>Bli</w:t>
+      </w:r>
+      <w:proofErr w:type="spellEnd"/>
+    </w:p>
+    <w:p>
+      <w:pPr>
+        <w:pStyle w:val="Heading4"/>
+        <w:numPr>
+          <w:ilvl w:val="0"/>
+          <w:numId w:val="3"/>
+        </w:numPr>
+        <w:rPr>
+          <w:lang w:val="de-CH"/>
+        </w:rPr>
+      </w:pPr>
+      <w:r>
+        <w:rPr>
+          <w:lang w:val="de-CH"/>
+        </w:rPr>
+        <w:t>Woche</w:t>
+      </w:r>
+    </w:p>
+    <w:p>
+      <w:pPr>
+        <w:pStyle w:val="Heading5"/>
+        <w:ind w:firstLine="720"/>
+        <w:rPr>
+          <w:rStyle w:val="Heading5Char"/>
+          <w:b/>
+        </w:rPr>
+      </w:pPr>
+      <w:r>
+        <w:t>R</w:t>
+      </w:r>
+      <w:r>
+        <w:rPr>
+          <w:rStyle w:val="Heading5Char"/>
+          <w:b/>
+        </w:rPr>
+        <w:t>amon &amp; Sven</w:t>
+      </w:r>
+    </w:p>
+    <w:p>
+      <w:pPr>
+        <w:ind w:left="1440"/>
+        <w:rPr>
+          <w:lang w:val="de-CH"/>
+        </w:rPr>
+      </w:pPr>
+      <w:r>
+        <w:rPr>
+          <w:lang w:val="de-CH"/>
+        </w:rPr>
+        <w:t>Es war schulfrei, dementsprechend wurde an diesem Tag eher weniger erledigt. Das war auch so eingeplant und sollte im Zeitplan aufgehen, da wir sehr gut mit dabei sind.</w:t>
+      </w:r>
+    </w:p>
+    <w:p>
+      <w:pPr>
+        <w:pStyle w:val="Heading4"/>
+        <w:numPr>
+          <w:ilvl w:val="0"/>
+          <w:numId w:val="3"/>
+        </w:numPr>
+        <w:rPr>
+          <w:lang w:val="de-CH"/>
+        </w:rPr>
+      </w:pPr>
+      <w:r>
+        <w:rPr>
+          <w:lang w:val="de-CH"/>
+        </w:rPr>
+        <w:t>Woche</w:t>
+      </w:r>
+    </w:p>
+    <w:p>
+      <w:pPr>
+        <w:pStyle w:val="Heading5"/>
+        <w:ind w:firstLine="720"/>
+        <w:rPr>
+          <w:lang w:val="de-CH"/>
+        </w:rPr>
+      </w:pPr>
+      <w:r>
+        <w:rPr>
+          <w:lang w:val="de-CH"/>
+        </w:rPr>
+        <w:t>Ramon</w:t>
+      </w:r>
+    </w:p>
+    <w:p>
+      <w:pPr>
+        <w:ind w:left="1440"/>
+        <w:rPr>
+          <w:lang w:val="de-CH"/>
+        </w:rPr>
+      </w:pPr>
+      <w:r>
+        <w:rPr>
+          <w:lang w:val="de-CH"/>
+        </w:rPr>
+        <w:t xml:space="preserve">In der 5. Woche habe ich das Backend fast fertig gemacht. Es steht noch nicht </w:t>
+      </w:r>
+      <w:proofErr w:type="gramStart"/>
+      <w:r>
+        <w:rPr>
+          <w:lang w:val="de-CH"/>
+        </w:rPr>
+        <w:t>ganz</w:t>
+      </w:r>
+      <w:proofErr w:type="gramEnd"/>
+      <w:r>
+        <w:rPr>
+          <w:lang w:val="de-CH"/>
+        </w:rPr>
+        <w:t xml:space="preserve"> aber das sollte nächstes </w:t>
+      </w:r>
+      <w:proofErr w:type="spellStart"/>
+      <w:r>
+        <w:rPr>
+          <w:lang w:val="de-CH"/>
+        </w:rPr>
+        <w:t>mal</w:t>
+      </w:r>
+      <w:proofErr w:type="spellEnd"/>
+      <w:r>
+        <w:rPr>
+          <w:lang w:val="de-CH"/>
+        </w:rPr>
+        <w:t xml:space="preserve"> fertig werden. Ausserdem habe ich das JS beim Frontend hinzugefügt, mit welchem man über </w:t>
+      </w:r>
+      <w:proofErr w:type="spellStart"/>
+      <w:r>
+        <w:rPr>
+          <w:lang w:val="de-CH"/>
+        </w:rPr>
+        <w:t>jQuery</w:t>
+      </w:r>
+      <w:proofErr w:type="spellEnd"/>
+      <w:r>
+        <w:rPr>
+          <w:lang w:val="de-CH"/>
+        </w:rPr>
+        <w:t xml:space="preserve"> und Ajax mit dem Backend interagiert.</w:t>
+      </w:r>
+    </w:p>
+    <w:p>
+      <w:pPr>
         <w:pStyle w:val="Heading3"/>
         <w:rPr>
           <w:lang w:val="de-CH"/>
         </w:rPr>
       </w:pPr>
+    </w:p>
+    <w:p>
+      <w:pPr>
+        <w:pStyle w:val="Heading2"/>
+        <w:rPr>
+          <w:lang w:val="de-CH"/>
+        </w:rPr>
+      </w:pPr>
+      <w:bookmarkStart w:id="2" w:name="_Toc106001653"/>
+      <w:r>
+        <w:rPr>
+          <w:lang w:val="de-CH"/>
+        </w:rPr>
+        <w:t>Zieldefinition</w:t>
+      </w:r>
+      <w:bookmarkEnd w:id="2"/>
+    </w:p>
+    <w:p>
+      <w:pPr>
+        <w:rPr>
+          <w:lang w:val="de-CH"/>
+        </w:rPr>
+      </w:pPr>
+    </w:p>
+    <w:p>
+      <w:pPr>
+        <w:pStyle w:val="Heading2"/>
+        <w:rPr>
+          <w:lang w:val="de-CH"/>
+        </w:rPr>
+      </w:pPr>
+      <w:bookmarkStart w:id="3" w:name="_Toc106001654"/>
+      <w:r>
+        <w:rPr>
+          <w:lang w:val="de-CH"/>
+        </w:rPr>
+        <w:t>Meilensteine</w:t>
+      </w:r>
+      <w:bookmarkEnd w:id="3"/>
+    </w:p>
+    <w:p>
+      <w:pPr>
+        <w:pStyle w:val="ListParagraph"/>
+        <w:numPr>
+          <w:ilvl w:val="0"/>
+          <w:numId w:val="1"/>
+        </w:numPr>
+        <w:rPr>
+          <w:lang w:val="de-CH"/>
+        </w:rPr>
+      </w:pPr>
+    </w:p>
+    <w:p>
+      <w:pPr>
+        <w:pStyle w:val="Heading2"/>
+        <w:rPr>
+          <w:lang w:val="de-CH"/>
+        </w:rPr>
+      </w:pPr>
+      <w:bookmarkStart w:id="4" w:name="_Toc106001655"/>
       <w:r>
         <w:rPr>
           <w:lang w:val="de-CH"/>
         </w:rPr>
         <w:t>Benutzung von Frameworks</w:t>
+      </w:r>
+      <w:bookmarkEnd w:id="4"/>
+    </w:p>
+    <w:p>
+      <w:pPr>
+        <w:rPr>
+          <w:lang w:val="de-CH"/>
+        </w:rPr>
+      </w:pPr>
+      <w:r>
+        <w:rPr>
+          <w:lang w:val="de-CH"/>
+        </w:rPr>
+        <w:t xml:space="preserve">Wir haben für unser Programm PHP als </w:t>
+      </w:r>
+      <w:r>
+        <w:rPr>
+          <w:lang w:val="de-CH"/>
+        </w:rPr>
+        <w:t>Back-end</w:t>
+      </w:r>
+      <w:r>
+        <w:rPr>
+          <w:lang w:val="de-CH"/>
+        </w:rPr>
+        <w:t xml:space="preserve"> verwendet, da es in JavaScript </w:t>
+      </w:r>
+      <w:r>
+        <w:rPr>
+          <w:lang w:val="de-CH"/>
+        </w:rPr>
+        <w:t>(</w:t>
+      </w:r>
+      <w:r>
+        <w:rPr>
+          <w:lang w:val="de-CH"/>
+        </w:rPr>
+        <w:t>ohne ein Framework</w:t>
+      </w:r>
+      <w:r>
+        <w:rPr>
+          <w:lang w:val="de-CH"/>
+        </w:rPr>
+        <w:t>)</w:t>
+      </w:r>
+      <w:r>
+        <w:rPr>
+          <w:lang w:val="de-CH"/>
+        </w:rPr>
+        <w:t xml:space="preserve"> unmöglich gewesen wäre, die </w:t>
+      </w:r>
+      <w:r>
+        <w:rPr>
+          <w:lang w:val="de-CH"/>
+        </w:rPr>
+        <w:t>Serversoftware umzusetzen.</w:t>
+      </w:r>
+      <w:r>
+        <w:rPr>
+          <w:lang w:val="de-CH"/>
+        </w:rPr>
+        <w:t xml:space="preserve"> Ansonsten wurde kein anderes Framework verwendet.</w:t>
+      </w:r>
+      <w:r>
+        <w:rPr>
+          <w:lang w:val="de-CH"/>
+        </w:rPr>
+        <w:t xml:space="preserve"> Wir haben uns für PHP entschieden, da wir bereits damit vertraut waren und es auch einfach </w:t>
+      </w:r>
+      <w:r>
+        <w:rPr>
+          <w:lang w:val="de-CH"/>
+        </w:rPr>
+        <w:t>zum Hosten</w:t>
+      </w:r>
+      <w:r>
+        <w:rPr>
+          <w:lang w:val="de-CH"/>
+        </w:rPr>
+        <w:t xml:space="preserve"> ist.</w:t>
       </w:r>
     </w:p>
     <w:sectPr>
-      <w:footerReference w:type="even" r:id="rId7"/>
-      <w:footerReference w:type="default" r:id="rId8"/>
+      <w:footerReference w:type="even" r:id="rId8"/>
+      <w:footerReference w:type="default" r:id="rId9"/>
       <w:pgSz w:w="12240" w:h="15840" w:code="1"/>
       <w:pgMar w:top="720" w:right="720" w:bottom="1080" w:left="720" w:header="709" w:footer="432" w:gutter="0"/>
       <w:cols w:space="708"/>
@@ -915,16 +1730,14 @@
             <w:rPr>
               <w:color w:val="7F7F7F" w:themeColor="text1" w:themeTint="80"/>
             </w:rPr>
-            <w:t xml:space="preserve">M151 </w:t>
+            <w:t>M151 Doku</w:t>
           </w:r>
-          <w:proofErr w:type="spellStart"/>
           <w:r>
             <w:rPr>
               <w:color w:val="7F7F7F" w:themeColor="text1" w:themeTint="80"/>
             </w:rPr>
-            <w:t>Doku</w:t>
+            <w:t xml:space="preserve"> 6.6.2022</w:t>
           </w:r>
-          <w:proofErr w:type="spellEnd"/>
         </w:p>
       </w:tc>
       <w:tc>
@@ -967,6 +1780,311 @@
     </w:p>
   </w:footnote>
 </w:footnotes>
+</file>
+
+<file path=word/numbering.xml><?xml version="1.0" encoding="utf-8"?>
+<w:numbering xmlns:wpc="http://schemas.microsoft.com/office/word/2010/wordprocessingCanvas" xmlns:cx="http://schemas.microsoft.com/office/drawing/2014/chartex" xmlns:cx1="http://schemas.microsoft.com/office/drawing/2015/9/8/chartex" xmlns:cx2="http://schemas.microsoft.com/office/drawing/2015/10/21/chartex" xmlns:cx3="http://schemas.microsoft.com/office/drawing/2016/5/9/chartex" xmlns:cx4="http://schemas.microsoft.com/office/drawing/2016/5/10/chartex" xmlns:cx5="http://schemas.microsoft.com/office/drawing/2016/5/11/chartex" xmlns:cx6="http://schemas.microsoft.com/office/drawing/2016/5/12/chartex" xmlns:cx7="http://schemas.microsoft.com/office/drawing/2016/5/13/chartex" xmlns:cx8="http://schemas.microsoft.com/office/drawing/2016/5/14/chartex" xmlns:mc="http://schemas.openxmlformats.org/markup-compatibility/2006" xmlns:aink="http://schemas.microsoft.com/office/drawing/2016/ink" xmlns:am3d="http://schemas.microsoft.com/office/drawing/2017/model3d" xmlns:o="urn:schemas-microsoft-com:office:office" xmlns:oel="http://schemas.microsoft.com/office/2019/extlst" xmlns:r="http://schemas.openxmlformats.org/officeDocument/2006/relationships" xmlns:m="http://schemas.openxmlformats.org/officeDocument/2006/math" xmlns:v="urn:schemas-microsoft-com:vml" xmlns:wp14="http://schemas.microsoft.com/office/word/2010/wordprocessingDrawing" xmlns:wp="http://schemas.openxmlformats.org/drawingml/2006/wordprocessingDrawing" xmlns:w10="urn:schemas-microsoft-com:office:word" xmlns:w="http://schemas.openxmlformats.org/wordprocessingml/2006/main" xmlns:w14="http://schemas.microsoft.com/office/word/2010/wordml" xmlns:w15="http://schemas.microsoft.com/office/word/2012/wordml" xmlns:w16cex="http://schemas.microsoft.com/office/word/2018/wordml/cex" xmlns:w16cid="http://schemas.microsoft.com/office/word/2016/wordml/cid" xmlns:w16="http://schemas.microsoft.com/office/word/2018/wordml" xmlns:w16sdtdh="http://schemas.microsoft.com/office/word/2020/wordml/sdtdatahash" xmlns:w16se="http://schemas.microsoft.com/office/word/2015/wordml/symex" xmlns:wpg="http://schemas.microsoft.com/office/word/2010/wordprocessingGroup" xmlns:wpi="http://schemas.microsoft.com/office/word/2010/wordprocessingInk" xmlns:wne="http://schemas.microsoft.com/office/word/2006/wordml" xmlns:wps="http://schemas.microsoft.com/office/word/2010/wordprocessingShape" mc:Ignorable="w14 w15 w16se w16cid w16 w16cex w16sdtdh wp14">
+  <w:abstractNum w:abstractNumId="0" w15:restartNumberingAfterBreak="0">
+    <w:nsid w:val="094972D2"/>
+    <w:multiLevelType w:val="hybridMultilevel"/>
+    <w:tmpl w:val="6166F8F2"/>
+    <w:lvl w:ilvl="0" w:tplc="070A45FC">
+      <w:start w:val="1"/>
+      <w:numFmt w:val="decimal"/>
+      <w:lvlText w:val="%1."/>
+      <w:lvlJc w:val="left"/>
+      <w:pPr>
+        <w:ind w:left="720" w:hanging="360"/>
+      </w:pPr>
+      <w:rPr>
+        <w:rFonts w:hint="default"/>
+      </w:rPr>
+    </w:lvl>
+    <w:lvl w:ilvl="1" w:tplc="10000019" w:tentative="1">
+      <w:start w:val="1"/>
+      <w:numFmt w:val="lowerLetter"/>
+      <w:lvlText w:val="%2."/>
+      <w:lvlJc w:val="left"/>
+      <w:pPr>
+        <w:ind w:left="1440" w:hanging="360"/>
+      </w:pPr>
+    </w:lvl>
+    <w:lvl w:ilvl="2" w:tplc="1000001B" w:tentative="1">
+      <w:start w:val="1"/>
+      <w:numFmt w:val="lowerRoman"/>
+      <w:lvlText w:val="%3."/>
+      <w:lvlJc w:val="right"/>
+      <w:pPr>
+        <w:ind w:left="2160" w:hanging="180"/>
+      </w:pPr>
+    </w:lvl>
+    <w:lvl w:ilvl="3" w:tplc="1000000F" w:tentative="1">
+      <w:start w:val="1"/>
+      <w:numFmt w:val="decimal"/>
+      <w:lvlText w:val="%4."/>
+      <w:lvlJc w:val="left"/>
+      <w:pPr>
+        <w:ind w:left="2880" w:hanging="360"/>
+      </w:pPr>
+    </w:lvl>
+    <w:lvl w:ilvl="4" w:tplc="10000019" w:tentative="1">
+      <w:start w:val="1"/>
+      <w:numFmt w:val="lowerLetter"/>
+      <w:lvlText w:val="%5."/>
+      <w:lvlJc w:val="left"/>
+      <w:pPr>
+        <w:ind w:left="3600" w:hanging="360"/>
+      </w:pPr>
+    </w:lvl>
+    <w:lvl w:ilvl="5" w:tplc="1000001B" w:tentative="1">
+      <w:start w:val="1"/>
+      <w:numFmt w:val="lowerRoman"/>
+      <w:lvlText w:val="%6."/>
+      <w:lvlJc w:val="right"/>
+      <w:pPr>
+        <w:ind w:left="4320" w:hanging="180"/>
+      </w:pPr>
+    </w:lvl>
+    <w:lvl w:ilvl="6" w:tplc="1000000F" w:tentative="1">
+      <w:start w:val="1"/>
+      <w:numFmt w:val="decimal"/>
+      <w:lvlText w:val="%7."/>
+      <w:lvlJc w:val="left"/>
+      <w:pPr>
+        <w:ind w:left="5040" w:hanging="360"/>
+      </w:pPr>
+    </w:lvl>
+    <w:lvl w:ilvl="7" w:tplc="10000019" w:tentative="1">
+      <w:start w:val="1"/>
+      <w:numFmt w:val="lowerLetter"/>
+      <w:lvlText w:val="%8."/>
+      <w:lvlJc w:val="left"/>
+      <w:pPr>
+        <w:ind w:left="5760" w:hanging="360"/>
+      </w:pPr>
+    </w:lvl>
+    <w:lvl w:ilvl="8" w:tplc="1000001B" w:tentative="1">
+      <w:start w:val="1"/>
+      <w:numFmt w:val="lowerRoman"/>
+      <w:lvlText w:val="%9."/>
+      <w:lvlJc w:val="right"/>
+      <w:pPr>
+        <w:ind w:left="6480" w:hanging="180"/>
+      </w:pPr>
+    </w:lvl>
+  </w:abstractNum>
+  <w:abstractNum w:abstractNumId="1" w15:restartNumberingAfterBreak="0">
+    <w:nsid w:val="3A1D33E0"/>
+    <w:multiLevelType w:val="hybridMultilevel"/>
+    <w:tmpl w:val="261454AC"/>
+    <w:lvl w:ilvl="0" w:tplc="25069E94">
+      <w:start w:val="1"/>
+      <w:numFmt w:val="decimal"/>
+      <w:lvlText w:val="%1."/>
+      <w:lvlJc w:val="left"/>
+      <w:pPr>
+        <w:ind w:left="720" w:hanging="360"/>
+      </w:pPr>
+      <w:rPr>
+        <w:rFonts w:hint="default"/>
+      </w:rPr>
+    </w:lvl>
+    <w:lvl w:ilvl="1" w:tplc="20000019" w:tentative="1">
+      <w:start w:val="1"/>
+      <w:numFmt w:val="lowerLetter"/>
+      <w:lvlText w:val="%2."/>
+      <w:lvlJc w:val="left"/>
+      <w:pPr>
+        <w:ind w:left="1440" w:hanging="360"/>
+      </w:pPr>
+    </w:lvl>
+    <w:lvl w:ilvl="2" w:tplc="2000001B" w:tentative="1">
+      <w:start w:val="1"/>
+      <w:numFmt w:val="lowerRoman"/>
+      <w:lvlText w:val="%3."/>
+      <w:lvlJc w:val="right"/>
+      <w:pPr>
+        <w:ind w:left="2160" w:hanging="180"/>
+      </w:pPr>
+    </w:lvl>
+    <w:lvl w:ilvl="3" w:tplc="2000000F" w:tentative="1">
+      <w:start w:val="1"/>
+      <w:numFmt w:val="decimal"/>
+      <w:lvlText w:val="%4."/>
+      <w:lvlJc w:val="left"/>
+      <w:pPr>
+        <w:ind w:left="2880" w:hanging="360"/>
+      </w:pPr>
+    </w:lvl>
+    <w:lvl w:ilvl="4" w:tplc="20000019" w:tentative="1">
+      <w:start w:val="1"/>
+      <w:numFmt w:val="lowerLetter"/>
+      <w:lvlText w:val="%5."/>
+      <w:lvlJc w:val="left"/>
+      <w:pPr>
+        <w:ind w:left="3600" w:hanging="360"/>
+      </w:pPr>
+    </w:lvl>
+    <w:lvl w:ilvl="5" w:tplc="2000001B" w:tentative="1">
+      <w:start w:val="1"/>
+      <w:numFmt w:val="lowerRoman"/>
+      <w:lvlText w:val="%6."/>
+      <w:lvlJc w:val="right"/>
+      <w:pPr>
+        <w:ind w:left="4320" w:hanging="180"/>
+      </w:pPr>
+    </w:lvl>
+    <w:lvl w:ilvl="6" w:tplc="2000000F" w:tentative="1">
+      <w:start w:val="1"/>
+      <w:numFmt w:val="decimal"/>
+      <w:lvlText w:val="%7."/>
+      <w:lvlJc w:val="left"/>
+      <w:pPr>
+        <w:ind w:left="5040" w:hanging="360"/>
+      </w:pPr>
+    </w:lvl>
+    <w:lvl w:ilvl="7" w:tplc="20000019" w:tentative="1">
+      <w:start w:val="1"/>
+      <w:numFmt w:val="lowerLetter"/>
+      <w:lvlText w:val="%8."/>
+      <w:lvlJc w:val="left"/>
+      <w:pPr>
+        <w:ind w:left="5760" w:hanging="360"/>
+      </w:pPr>
+    </w:lvl>
+    <w:lvl w:ilvl="8" w:tplc="2000001B" w:tentative="1">
+      <w:start w:val="1"/>
+      <w:numFmt w:val="lowerRoman"/>
+      <w:lvlText w:val="%9."/>
+      <w:lvlJc w:val="right"/>
+      <w:pPr>
+        <w:ind w:left="6480" w:hanging="180"/>
+      </w:pPr>
+    </w:lvl>
+  </w:abstractNum>
+  <w:abstractNum w:abstractNumId="2" w15:restartNumberingAfterBreak="0">
+    <w:nsid w:val="6E3E0476"/>
+    <w:multiLevelType w:val="hybridMultilevel"/>
+    <w:tmpl w:val="B756D9EA"/>
+    <w:lvl w:ilvl="0" w:tplc="20000001">
+      <w:start w:val="1"/>
+      <w:numFmt w:val="bullet"/>
+      <w:lvlText w:val=""/>
+      <w:lvlJc w:val="left"/>
+      <w:pPr>
+        <w:ind w:left="720" w:hanging="360"/>
+      </w:pPr>
+      <w:rPr>
+        <w:rFonts w:ascii="Symbol" w:hAnsi="Symbol" w:hint="default"/>
+      </w:rPr>
+    </w:lvl>
+    <w:lvl w:ilvl="1" w:tplc="20000003" w:tentative="1">
+      <w:start w:val="1"/>
+      <w:numFmt w:val="bullet"/>
+      <w:lvlText w:val="o"/>
+      <w:lvlJc w:val="left"/>
+      <w:pPr>
+        <w:ind w:left="1440" w:hanging="360"/>
+      </w:pPr>
+      <w:rPr>
+        <w:rFonts w:ascii="Courier New" w:hAnsi="Courier New" w:cs="Courier New" w:hint="default"/>
+      </w:rPr>
+    </w:lvl>
+    <w:lvl w:ilvl="2" w:tplc="20000005" w:tentative="1">
+      <w:start w:val="1"/>
+      <w:numFmt w:val="bullet"/>
+      <w:lvlText w:val=""/>
+      <w:lvlJc w:val="left"/>
+      <w:pPr>
+        <w:ind w:left="2160" w:hanging="360"/>
+      </w:pPr>
+      <w:rPr>
+        <w:rFonts w:ascii="Wingdings" w:hAnsi="Wingdings" w:hint="default"/>
+      </w:rPr>
+    </w:lvl>
+    <w:lvl w:ilvl="3" w:tplc="20000001" w:tentative="1">
+      <w:start w:val="1"/>
+      <w:numFmt w:val="bullet"/>
+      <w:lvlText w:val=""/>
+      <w:lvlJc w:val="left"/>
+      <w:pPr>
+        <w:ind w:left="2880" w:hanging="360"/>
+      </w:pPr>
+      <w:rPr>
+        <w:rFonts w:ascii="Symbol" w:hAnsi="Symbol" w:hint="default"/>
+      </w:rPr>
+    </w:lvl>
+    <w:lvl w:ilvl="4" w:tplc="20000003" w:tentative="1">
+      <w:start w:val="1"/>
+      <w:numFmt w:val="bullet"/>
+      <w:lvlText w:val="o"/>
+      <w:lvlJc w:val="left"/>
+      <w:pPr>
+        <w:ind w:left="3600" w:hanging="360"/>
+      </w:pPr>
+      <w:rPr>
+        <w:rFonts w:ascii="Courier New" w:hAnsi="Courier New" w:cs="Courier New" w:hint="default"/>
+      </w:rPr>
+    </w:lvl>
+    <w:lvl w:ilvl="5" w:tplc="20000005" w:tentative="1">
+      <w:start w:val="1"/>
+      <w:numFmt w:val="bullet"/>
+      <w:lvlText w:val=""/>
+      <w:lvlJc w:val="left"/>
+      <w:pPr>
+        <w:ind w:left="4320" w:hanging="360"/>
+      </w:pPr>
+      <w:rPr>
+        <w:rFonts w:ascii="Wingdings" w:hAnsi="Wingdings" w:hint="default"/>
+      </w:rPr>
+    </w:lvl>
+    <w:lvl w:ilvl="6" w:tplc="20000001" w:tentative="1">
+      <w:start w:val="1"/>
+      <w:numFmt w:val="bullet"/>
+      <w:lvlText w:val=""/>
+      <w:lvlJc w:val="left"/>
+      <w:pPr>
+        <w:ind w:left="5040" w:hanging="360"/>
+      </w:pPr>
+      <w:rPr>
+        <w:rFonts w:ascii="Symbol" w:hAnsi="Symbol" w:hint="default"/>
+      </w:rPr>
+    </w:lvl>
+    <w:lvl w:ilvl="7" w:tplc="20000003" w:tentative="1">
+      <w:start w:val="1"/>
+      <w:numFmt w:val="bullet"/>
+      <w:lvlText w:val="o"/>
+      <w:lvlJc w:val="left"/>
+      <w:pPr>
+        <w:ind w:left="5760" w:hanging="360"/>
+      </w:pPr>
+      <w:rPr>
+        <w:rFonts w:ascii="Courier New" w:hAnsi="Courier New" w:cs="Courier New" w:hint="default"/>
+      </w:rPr>
+    </w:lvl>
+    <w:lvl w:ilvl="8" w:tplc="20000005" w:tentative="1">
+      <w:start w:val="1"/>
+      <w:numFmt w:val="bullet"/>
+      <w:lvlText w:val=""/>
+      <w:lvlJc w:val="left"/>
+      <w:pPr>
+        <w:ind w:left="6480" w:hanging="360"/>
+      </w:pPr>
+      <w:rPr>
+        <w:rFonts w:ascii="Wingdings" w:hAnsi="Wingdings" w:hint="default"/>
+      </w:rPr>
+    </w:lvl>
+  </w:abstractNum>
+  <w:num w:numId="1" w16cid:durableId="1873304894">
+    <w:abstractNumId w:val="2"/>
+  </w:num>
+  <w:num w:numId="2" w16cid:durableId="176584122">
+    <w:abstractNumId w:val="0"/>
+  </w:num>
+  <w:num w:numId="3" w16cid:durableId="1446774734">
+    <w:abstractNumId w:val="1"/>
+  </w:num>
+</w:numbering>
 </file>
 
 <file path=word/styles.xml><?xml version="1.0" encoding="utf-8"?>
@@ -1454,7 +2572,7 @@
     <w:link w:val="Heading5Char"/>
     <w:uiPriority w:val="4"/>
     <w:qFormat/>
-    <w:rsid w:val="00C66528"/>
+    <w:rsid w:val="00830C92"/>
     <w:pPr>
       <w:keepNext/>
       <w:keepLines/>
@@ -1462,10 +2580,9 @@
       <w:outlineLvl w:val="4"/>
     </w:pPr>
     <w:rPr>
-      <w:rFonts w:asciiTheme="majorHAnsi" w:eastAsiaTheme="majorEastAsia" w:hAnsiTheme="majorHAnsi" w:cstheme="majorBidi"/>
+      <w:rFonts w:ascii="Arial" w:eastAsiaTheme="majorEastAsia" w:hAnsi="Arial" w:cstheme="majorBidi"/>
       <w:b/>
       <w:color w:val="123869" w:themeColor="accent1"/>
-      <w:sz w:val="76"/>
     </w:rPr>
   </w:style>
   <w:style w:type="character" w:default="1" w:styleId="DefaultParagraphFont">
@@ -1671,12 +2788,11 @@
     <w:basedOn w:val="DefaultParagraphFont"/>
     <w:link w:val="Heading5"/>
     <w:uiPriority w:val="4"/>
-    <w:rsid w:val="00C66528"/>
+    <w:rsid w:val="00830C92"/>
     <w:rPr>
-      <w:rFonts w:asciiTheme="majorHAnsi" w:eastAsiaTheme="majorEastAsia" w:hAnsiTheme="majorHAnsi" w:cstheme="majorBidi"/>
+      <w:rFonts w:ascii="Arial" w:eastAsiaTheme="majorEastAsia" w:hAnsi="Arial" w:cstheme="majorBidi"/>
       <w:b/>
       <w:color w:val="123869" w:themeColor="accent1"/>
-      <w:sz w:val="76"/>
     </w:rPr>
   </w:style>
   <w:style w:type="character" w:styleId="PlaceholderText">
@@ -1784,6 +2900,30 @@
       <w:color w:val="0000FF" w:themeColor="hyperlink"/>
       <w:u w:val="single"/>
     </w:rPr>
+  </w:style>
+  <w:style w:type="paragraph" w:styleId="TOC3">
+    <w:name w:val="toc 3"/>
+    <w:basedOn w:val="Normal"/>
+    <w:next w:val="Normal"/>
+    <w:autoRedefine/>
+    <w:uiPriority w:val="39"/>
+    <w:rsid w:val="00880EAD"/>
+    <w:pPr>
+      <w:spacing w:after="100"/>
+      <w:ind w:left="480"/>
+    </w:pPr>
+  </w:style>
+  <w:style w:type="paragraph" w:styleId="ListParagraph">
+    <w:name w:val="List Paragraph"/>
+    <w:basedOn w:val="Normal"/>
+    <w:uiPriority w:val="34"/>
+    <w:semiHidden/>
+    <w:qFormat/>
+    <w:rsid w:val="009E7577"/>
+    <w:pPr>
+      <w:ind w:left="720"/>
+      <w:contextualSpacing/>
+    </w:pPr>
   </w:style>
 </w:styles>
 </file>

</xml_diff>

<commit_message>
added even more doku
</commit_message>
<xml_diff>
--- a/M151Doku.docx
+++ b/M151Doku.docx
@@ -1037,7 +1037,21 @@
         <w:rPr>
           <w:lang w:val="de-CH"/>
         </w:rPr>
-        <w:t xml:space="preserve">Nach dem wir uns organisiert haben, besprachen wir, was für eine Webseite wir machen sollten. Wir hatten zuerst eher weniger Ideen, aber schlussendlich einigten wir uns auf einen URL-Shortener Service. Das ist eine Website, mit der man lange URLs (z.B. </w:t>
+        <w:t>Nach dem wir uns organisiert haben, besprachen wir, was für eine Webseite wir machen sollten. Wir hatten zuerst eher weniger Ideen, aber schlussendlich einigten wir uns auf einen URL-</w:t>
+      </w:r>
+      <w:proofErr w:type="spellStart"/>
+      <w:r>
+        <w:rPr>
+          <w:lang w:val="de-CH"/>
+        </w:rPr>
+        <w:t>Shortener</w:t>
+      </w:r>
+      <w:proofErr w:type="spellEnd"/>
+      <w:r>
+        <w:rPr>
+          <w:lang w:val="de-CH"/>
+        </w:rPr>
+        <w:t xml:space="preserve"> Service. Das ist eine Website, mit der man lange URLs (z.B. </w:t>
       </w:r>
       <w:hyperlink r:id="rId8" w:history="1">
         <w:r>
@@ -1238,7 +1252,35 @@
         <w:rPr>
           <w:lang w:val="de-CH"/>
         </w:rPr>
-        <w:t>Es darf keine SQL-Injection, XSS oder Request-Forgery möglich sein.</w:t>
+        <w:t>Es darf keine SQL-</w:t>
+      </w:r>
+      <w:proofErr w:type="spellStart"/>
+      <w:r>
+        <w:rPr>
+          <w:lang w:val="de-CH"/>
+        </w:rPr>
+        <w:t>Injection</w:t>
+      </w:r>
+      <w:proofErr w:type="spellEnd"/>
+      <w:r>
+        <w:rPr>
+          <w:lang w:val="de-CH"/>
+        </w:rPr>
+        <w:t>, XSS oder Request-</w:t>
+      </w:r>
+      <w:proofErr w:type="spellStart"/>
+      <w:r>
+        <w:rPr>
+          <w:lang w:val="de-CH"/>
+        </w:rPr>
+        <w:t>Forgery</w:t>
+      </w:r>
+      <w:proofErr w:type="spellEnd"/>
+      <w:r>
+        <w:rPr>
+          <w:lang w:val="de-CH"/>
+        </w:rPr>
+        <w:t xml:space="preserve"> möglich sein.</w:t>
       </w:r>
       <w:r>
         <w:rPr>
@@ -1661,7 +1703,21 @@
         <w:rPr>
           <w:lang w:val="de-CH"/>
         </w:rPr>
-        <w:t>In der ersten Woche haben wir zusammen das Projekt definiert. Wir einigten uns auf einen URL-Shortener, da es einfach zum Entwickeln ist, man aber dennoch auf gewisse Sicherheitsmassnahmen achten muss. Ausserdem haben wir in der 1. Woche noch die Grobplanung gemacht, also festgelegt welche Meilensteine wir in jeder Woche erreichen wollen.</w:t>
+        <w:t>In der ersten Woche haben wir zusammen das Projekt definiert. Wir einigten uns auf einen URL-</w:t>
+      </w:r>
+      <w:proofErr w:type="spellStart"/>
+      <w:r>
+        <w:rPr>
+          <w:lang w:val="de-CH"/>
+        </w:rPr>
+        <w:t>Shortener</w:t>
+      </w:r>
+      <w:proofErr w:type="spellEnd"/>
+      <w:r>
+        <w:rPr>
+          <w:lang w:val="de-CH"/>
+        </w:rPr>
+        <w:t>, da es einfach zum Entwickeln ist, man aber dennoch auf gewisse Sicherheitsmassnahmen achten muss. Ausserdem haben wir in der 1. Woche noch die Grobplanung gemacht, also festgelegt welche Meilensteine wir in jeder Woche erreichen wollen.</w:t>
       </w:r>
     </w:p>
     <w:p>
@@ -1733,12 +1789,14 @@
           <w:lang w:val="de-CH"/>
         </w:rPr>
       </w:pPr>
+      <w:proofErr w:type="spellStart"/>
       <w:r>
         <w:rPr>
           <w:lang w:val="de-CH"/>
         </w:rPr>
         <w:t>bla</w:t>
       </w:r>
+      <w:proofErr w:type="spellEnd"/>
     </w:p>
     <w:p>
       <w:pPr>
@@ -1784,7 +1842,21 @@
         <w:rPr>
           <w:lang w:val="de-CH"/>
         </w:rPr>
-        <w:t>In dieser Woche habe ich die Datenbank entworfen und realisiert. Die gekürzten URLs sollten schliesslich gespeichert werden. Ausserdem habe ich noch ein hCaptcha hinzugefügt auf dem Frontend, da so eine Seite bestimmt Bots anlocken wird und man sich mit einem Captcha, welches zum Teil nicht mal Menschen können, einfach schützen kann.</w:t>
+        <w:t xml:space="preserve">In dieser Woche habe ich die Datenbank entworfen und realisiert. Die gekürzten URLs sollten schliesslich gespeichert werden. Ausserdem habe ich noch ein </w:t>
+      </w:r>
+      <w:proofErr w:type="spellStart"/>
+      <w:r>
+        <w:rPr>
+          <w:lang w:val="de-CH"/>
+        </w:rPr>
+        <w:t>hCaptcha</w:t>
+      </w:r>
+      <w:proofErr w:type="spellEnd"/>
+      <w:r>
+        <w:rPr>
+          <w:lang w:val="de-CH"/>
+        </w:rPr>
+        <w:t xml:space="preserve"> hinzugefügt auf dem Frontend, da so eine Seite bestimmt Bots anlocken wird und man sich mit einem Captcha, welches zum Teil nicht mal Menschen können, einfach schützen kann.</w:t>
       </w:r>
     </w:p>
     <w:p>
@@ -1809,12 +1881,14 @@
           <w:lang w:val="de-CH"/>
         </w:rPr>
       </w:pPr>
+      <w:proofErr w:type="spellStart"/>
       <w:r>
         <w:rPr>
           <w:lang w:val="de-CH"/>
         </w:rPr>
         <w:t>Bli</w:t>
       </w:r>
+      <w:proofErr w:type="spellEnd"/>
     </w:p>
     <w:p>
       <w:pPr>
@@ -1912,7 +1986,35 @@
         <w:rPr>
           <w:lang w:val="de-CH"/>
         </w:rPr>
-        <w:t>In der 5. Woche habe ich das Backend fast fertig gemacht. Es steht noch nicht ganz aber das sollte nächstes Mal fertig werden. Ausserdem habe ich das JS beim Frontend hinzugefügt, mit welchem man über jQuery und Ajax mit dem Backend interagiert.</w:t>
+        <w:t xml:space="preserve">In der 5. Woche habe ich das Backend fast fertig gemacht. Es steht noch nicht </w:t>
+      </w:r>
+      <w:proofErr w:type="gramStart"/>
+      <w:r>
+        <w:rPr>
+          <w:lang w:val="de-CH"/>
+        </w:rPr>
+        <w:t>ganz</w:t>
+      </w:r>
+      <w:proofErr w:type="gramEnd"/>
+      <w:r>
+        <w:rPr>
+          <w:lang w:val="de-CH"/>
+        </w:rPr>
+        <w:t xml:space="preserve"> aber das sollte nächstes Mal fertig werden. Ausserdem habe ich das JS beim Frontend hinzugefügt, mit welchem man über </w:t>
+      </w:r>
+      <w:proofErr w:type="spellStart"/>
+      <w:r>
+        <w:rPr>
+          <w:lang w:val="de-CH"/>
+        </w:rPr>
+        <w:t>jQuery</w:t>
+      </w:r>
+      <w:proofErr w:type="spellEnd"/>
+      <w:r>
+        <w:rPr>
+          <w:lang w:val="de-CH"/>
+        </w:rPr>
+        <w:t xml:space="preserve"> und Ajax mit dem Backend interagiert.</w:t>
       </w:r>
     </w:p>
     <w:p>
@@ -1929,6 +2031,265 @@
           <w:lang w:val="de-CH"/>
         </w:rPr>
       </w:pPr>
+      <w:r>
+        <w:rPr>
+          <w:lang w:val="de-CH"/>
+        </w:rPr>
+        <w:br w:type="page"/>
+      </w:r>
+    </w:p>
+    <w:p>
+      <w:pPr>
+        <w:pStyle w:val="Heading2"/>
+        <w:rPr>
+          <w:lang w:val="de-CH"/>
+        </w:rPr>
+      </w:pPr>
+      <w:r>
+        <w:rPr>
+          <w:lang w:val="de-CH"/>
+        </w:rPr>
+        <w:lastRenderedPageBreak/>
+        <w:t>Vermeiden von Angriffen</w:t>
+      </w:r>
+    </w:p>
+    <w:p>
+      <w:pPr>
+        <w:rPr>
+          <w:lang w:val="de-CH"/>
+        </w:rPr>
+      </w:pPr>
+      <w:r>
+        <w:rPr>
+          <w:lang w:val="de-CH"/>
+        </w:rPr>
+        <w:t>Eine Website ist ein beliebtes ziel von Hackern und anderweitigen Angreiffern, daher muss der Entwickler sich darum kümmern, dass die Sicherheit und Integrität der Systeme und Besucher Daten gewahrt bleibt. Unter diesem Kapitel beschreiben wir kurz, was für Sicherheitsmassnahmen wir getroffen haben, um typische Angriffe zu verhindern.</w:t>
+      </w:r>
+    </w:p>
+    <w:p>
+      <w:pPr>
+        <w:rPr>
+          <w:lang w:val="de-CH"/>
+        </w:rPr>
+      </w:pPr>
+    </w:p>
+    <w:p>
+      <w:pPr>
+        <w:pStyle w:val="Heading4"/>
+        <w:rPr>
+          <w:lang w:val="de-CH"/>
+        </w:rPr>
+      </w:pPr>
+      <w:r>
+        <w:rPr>
+          <w:lang w:val="de-CH"/>
+        </w:rPr>
+        <w:t>SQL-</w:t>
+      </w:r>
+      <w:proofErr w:type="spellStart"/>
+      <w:r>
+        <w:rPr>
+          <w:lang w:val="de-CH"/>
+        </w:rPr>
+        <w:t>Injection</w:t>
+      </w:r>
+      <w:proofErr w:type="spellEnd"/>
+    </w:p>
+    <w:p>
+      <w:pPr>
+        <w:rPr>
+          <w:lang w:val="de-CH"/>
+        </w:rPr>
+      </w:pPr>
+      <w:r>
+        <w:rPr>
+          <w:lang w:val="de-CH"/>
+        </w:rPr>
+        <w:t>Jeder Input vom User, der in irgendeinem Weg Kontakt mit der Datenbank hat, muss «</w:t>
+      </w:r>
+      <w:proofErr w:type="spellStart"/>
+      <w:r>
+        <w:rPr>
+          <w:lang w:val="de-CH"/>
+        </w:rPr>
+        <w:t>escaped</w:t>
+      </w:r>
+      <w:proofErr w:type="spellEnd"/>
+      <w:r>
+        <w:rPr>
+          <w:lang w:val="de-CH"/>
+        </w:rPr>
+        <w:t xml:space="preserve">» werden. Das bedeutet, dass </w:t>
+      </w:r>
+      <w:r>
+        <w:rPr>
+          <w:lang w:val="de-CH"/>
+        </w:rPr>
+        <w:t xml:space="preserve">Spezielle im Zeichen wie ‘ und ` modifiziert werden, damit sie nicht von der Datenbanksoftware als </w:t>
+      </w:r>
+      <w:proofErr w:type="gramStart"/>
+      <w:r>
+        <w:rPr>
+          <w:lang w:val="de-CH"/>
+        </w:rPr>
+        <w:t>SQL Syntax</w:t>
+      </w:r>
+      <w:proofErr w:type="gramEnd"/>
+      <w:r>
+        <w:rPr>
+          <w:lang w:val="de-CH"/>
+        </w:rPr>
+        <w:t xml:space="preserve"> erkennt werden können.</w:t>
+      </w:r>
+    </w:p>
+    <w:p>
+      <w:pPr>
+        <w:rPr>
+          <w:lang w:val="de-CH"/>
+        </w:rPr>
+      </w:pPr>
+    </w:p>
+    <w:p>
+      <w:pPr>
+        <w:pStyle w:val="Heading4"/>
+        <w:rPr>
+          <w:lang w:val="de-CH"/>
+        </w:rPr>
+      </w:pPr>
+      <w:r>
+        <w:rPr>
+          <w:lang w:val="de-CH"/>
+        </w:rPr>
+        <w:t>XSS</w:t>
+      </w:r>
+    </w:p>
+    <w:p>
+      <w:pPr>
+        <w:rPr>
+          <w:lang w:val="de-CH"/>
+        </w:rPr>
+      </w:pPr>
+      <w:r>
+        <w:rPr>
+          <w:lang w:val="de-CH"/>
+        </w:rPr>
+        <w:t>Cross-Site Scripting, kurz XSS, ist e</w:t>
+      </w:r>
+      <w:r>
+        <w:rPr>
+          <w:lang w:val="de-CH"/>
+        </w:rPr>
+        <w:t xml:space="preserve">ine </w:t>
+      </w:r>
+      <w:proofErr w:type="spellStart"/>
+      <w:r>
+        <w:rPr>
+          <w:lang w:val="de-CH"/>
+        </w:rPr>
+        <w:t>Vulnerability</w:t>
+      </w:r>
+      <w:proofErr w:type="spellEnd"/>
+      <w:r>
+        <w:rPr>
+          <w:lang w:val="de-CH"/>
+        </w:rPr>
+        <w:t xml:space="preserve">, mit der man auf dem Webserver JavaScript speichern kann. Wenn danach ein anderer User die Webseite </w:t>
+      </w:r>
+      <w:r>
+        <w:rPr>
+          <w:lang w:val="de-CH"/>
+        </w:rPr>
+        <w:t>aufruft</w:t>
+      </w:r>
+      <w:r>
+        <w:rPr>
+          <w:lang w:val="de-CH"/>
+        </w:rPr>
+        <w:t xml:space="preserve">, wird dieses JS Script ausgeführt und kann potenziell </w:t>
+      </w:r>
+      <w:r>
+        <w:rPr>
+          <w:lang w:val="de-CH"/>
+        </w:rPr>
+        <w:t xml:space="preserve">die Login Daten stehlen oder im </w:t>
+      </w:r>
+      <w:r>
+        <w:rPr>
+          <w:lang w:val="de-CH"/>
+        </w:rPr>
+        <w:t xml:space="preserve">Hintergrund Crypto Minen. </w:t>
+      </w:r>
+      <w:r>
+        <w:rPr>
+          <w:lang w:val="de-CH"/>
+        </w:rPr>
+        <w:br/>
+        <w:t>Das kann man auch relativ einfach verhindern, in dem Jeder Userinput, der auf der Webseite geladen/gerendert werden könnte</w:t>
+      </w:r>
+      <w:r>
+        <w:rPr>
+          <w:lang w:val="de-CH"/>
+        </w:rPr>
+        <w:t xml:space="preserve">, durch die Funktion </w:t>
+      </w:r>
+      <w:proofErr w:type="spellStart"/>
+      <w:r>
+        <w:rPr>
+          <w:i/>
+          <w:iCs/>
+          <w:lang w:val="de-CH"/>
+        </w:rPr>
+        <w:t>htmlspecialchars</w:t>
+      </w:r>
+      <w:proofErr w:type="spellEnd"/>
+      <w:r>
+        <w:rPr>
+          <w:i/>
+          <w:iCs/>
+          <w:lang w:val="de-CH"/>
+        </w:rPr>
+        <w:t>(</w:t>
+      </w:r>
+      <w:r>
+        <w:rPr>
+          <w:i/>
+          <w:iCs/>
+          <w:lang w:val="de-CH"/>
+        </w:rPr>
+        <w:t>«</w:t>
+      </w:r>
+      <w:proofErr w:type="spellStart"/>
+      <w:r>
+        <w:rPr>
+          <w:i/>
+          <w:iCs/>
+          <w:lang w:val="de-CH"/>
+        </w:rPr>
+        <w:t>input</w:t>
+      </w:r>
+      <w:proofErr w:type="spellEnd"/>
+      <w:r>
+        <w:rPr>
+          <w:i/>
+          <w:iCs/>
+          <w:lang w:val="de-CH"/>
+        </w:rPr>
+        <w:t>»</w:t>
+      </w:r>
+      <w:r>
+        <w:rPr>
+          <w:i/>
+          <w:iCs/>
+          <w:lang w:val="de-CH"/>
+        </w:rPr>
+        <w:t xml:space="preserve">) </w:t>
+      </w:r>
+      <w:r>
+        <w:rPr>
+          <w:lang w:val="de-CH"/>
+        </w:rPr>
+        <w:t>geschickt wird.</w:t>
+      </w:r>
     </w:p>
     <w:sectPr>
       <w:footerReference w:type="even" r:id="rId10"/>
@@ -2120,8 +2481,16 @@
             <w:rPr>
               <w:color w:val="7F7F7F" w:themeColor="text1" w:themeTint="80"/>
             </w:rPr>
-            <w:t>M151 Doku</w:t>
+            <w:t xml:space="preserve">M151 </w:t>
           </w:r>
+          <w:proofErr w:type="spellStart"/>
+          <w:r>
+            <w:rPr>
+              <w:color w:val="7F7F7F" w:themeColor="text1" w:themeTint="80"/>
+            </w:rPr>
+            <w:t>Doku</w:t>
+          </w:r>
+          <w:proofErr w:type="spellEnd"/>
           <w:r>
             <w:rPr>
               <w:color w:val="7F7F7F" w:themeColor="text1" w:themeTint="80"/>
@@ -3442,6 +3811,17 @@
       <w:u w:val="single"/>
     </w:rPr>
   </w:style>
+  <w:style w:type="character" w:styleId="Strong">
+    <w:name w:val="Strong"/>
+    <w:basedOn w:val="DefaultParagraphFont"/>
+    <w:uiPriority w:val="22"/>
+    <w:qFormat/>
+    <w:rsid w:val="006A1460"/>
+    <w:rPr>
+      <w:b/>
+      <w:bCs/>
+    </w:rPr>
+  </w:style>
 </w:styles>
 </file>
 

</xml_diff>

<commit_message>
Added working Journal + .tmp files go to gitignore
</commit_message>
<xml_diff>
--- a/M151Doku.docx
+++ b/M151Doku.docx
@@ -285,7 +285,7 @@
           <w:noProof/>
         </w:rPr>
         <w:pict w14:anchorId="5232A8C4">
-          <v:group id="Group 1" o:spid="_x0000_s2050" alt="&quot;&quot;" style="position:absolute;margin-left:-36.25pt;margin-top:1.1pt;width:612pt;height:791.7pt;z-index:-251657216;mso-position-horizontal-relative:margin;mso-position-vertical-relative:page;mso-width-relative:margin;mso-height-relative:margin" coordsize="77711,100533" o:gfxdata="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">
+          <v:group id="Group 1" o:spid="_x0000_s2050" alt="&quot;&quot;" style="position:absolute;margin-left:-36.25pt;margin-top:1.1pt;width:612pt;height:791.7pt;z-index:-251658240;mso-position-horizontal-relative:margin;mso-position-vertical-relative:page;mso-width-relative:margin;mso-height-relative:margin" coordsize="77711,100533" o:gfxdata="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">
             <v:shape id="Shape" o:spid="_x0000_s2051" style="position:absolute;top:25527;width:58458;height:75006;visibility:visible;mso-wrap-style:square;v-text-anchor:middle" coordsize="21600,21600" o:gfxdata="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" path="m,10687l,21600r1769,l21600,6148,13712,,,10687xe" fillcolor="#d8d8d8 [2732]" stroked="f" strokeweight="1pt">
               <v:stroke miterlimit="4" joinstyle="miter"/>
               <v:path arrowok="t" o:extrusionok="f" o:connecttype="custom" o:connectlocs="2922906,3750311;2922906,3750311;2922906,3750311;2922906,3750311" o:connectangles="0,90,180,270"/>
@@ -306,6 +306,10 @@
     <w:sdt>
       <w:sdtPr>
         <w:rPr>
+          <w:rFonts w:asciiTheme="minorHAnsi" w:eastAsiaTheme="minorHAnsi" w:hAnsiTheme="minorHAnsi" w:cstheme="minorBidi"/>
+          <w:color w:val="auto"/>
+          <w:sz w:val="24"/>
+          <w:szCs w:val="24"/>
           <w:lang w:val="de-CH"/>
         </w:rPr>
         <w:id w:val="-1641019526"/>
@@ -316,13 +320,9 @@
       </w:sdtPr>
       <w:sdtEndPr>
         <w:rPr>
-          <w:rFonts w:asciiTheme="minorHAnsi" w:eastAsiaTheme="minorHAnsi" w:hAnsiTheme="minorHAnsi" w:cstheme="minorBidi"/>
           <w:b/>
           <w:bCs/>
           <w:noProof/>
-          <w:color w:val="auto"/>
-          <w:sz w:val="24"/>
-          <w:szCs w:val="24"/>
         </w:rPr>
       </w:sdtEndPr>
       <w:sdtContent>
@@ -372,7 +372,7 @@
             </w:rPr>
             <w:fldChar w:fldCharType="separate"/>
           </w:r>
-          <w:hyperlink w:anchor="_Toc106001651" w:history="1">
+          <w:hyperlink w:anchor="_Toc106522958" w:history="1">
             <w:r>
               <w:rPr>
                 <w:rStyle w:val="Hyperlink"/>
@@ -400,7 +400,7 @@
                 <w:noProof/>
                 <w:webHidden/>
               </w:rPr>
-              <w:instrText xml:space="preserve"> PAGEREF _Toc106001651 \h </w:instrText>
+              <w:instrText xml:space="preserve"> PAGEREF _Toc106522958 \h </w:instrText>
             </w:r>
             <w:r>
               <w:rPr>
@@ -445,14 +445,14 @@
               <w:lang w:val="en-CH" w:eastAsia="en-CH"/>
             </w:rPr>
           </w:pPr>
-          <w:hyperlink w:anchor="_Toc106001652" w:history="1">
+          <w:hyperlink w:anchor="_Toc106522959" w:history="1">
             <w:r>
               <w:rPr>
                 <w:rStyle w:val="Hyperlink"/>
                 <w:noProof/>
                 <w:lang w:val="de-CH"/>
               </w:rPr>
-              <w:t>Arbeitsjournal</w:t>
+              <w:t>Zieldefinition</w:t>
             </w:r>
             <w:r>
               <w:rPr>
@@ -473,7 +473,7 @@
                 <w:noProof/>
                 <w:webHidden/>
               </w:rPr>
-              <w:instrText xml:space="preserve"> PAGEREF _Toc106001652 \h </w:instrText>
+              <w:instrText xml:space="preserve"> PAGEREF _Toc106522959 \h </w:instrText>
             </w:r>
             <w:r>
               <w:rPr>
@@ -493,7 +493,7 @@
                 <w:noProof/>
                 <w:webHidden/>
               </w:rPr>
-              <w:t>3</w:t>
+              <w:t>4</w:t>
             </w:r>
             <w:r>
               <w:rPr>
@@ -518,14 +518,14 @@
               <w:lang w:val="en-CH" w:eastAsia="en-CH"/>
             </w:rPr>
           </w:pPr>
-          <w:hyperlink w:anchor="_Toc106001653" w:history="1">
+          <w:hyperlink w:anchor="_Toc106522960" w:history="1">
             <w:r>
               <w:rPr>
                 <w:rStyle w:val="Hyperlink"/>
                 <w:noProof/>
                 <w:lang w:val="de-CH"/>
               </w:rPr>
-              <w:t>Zieldefinition</w:t>
+              <w:t>Meilensteine</w:t>
             </w:r>
             <w:r>
               <w:rPr>
@@ -546,7 +546,7 @@
                 <w:noProof/>
                 <w:webHidden/>
               </w:rPr>
-              <w:instrText xml:space="preserve"> PAGEREF _Toc106001653 \h </w:instrText>
+              <w:instrText xml:space="preserve"> PAGEREF _Toc106522960 \h </w:instrText>
             </w:r>
             <w:r>
               <w:rPr>
@@ -566,7 +566,7 @@
                 <w:noProof/>
                 <w:webHidden/>
               </w:rPr>
-              <w:t>3</w:t>
+              <w:t>5</w:t>
             </w:r>
             <w:r>
               <w:rPr>
@@ -591,14 +591,14 @@
               <w:lang w:val="en-CH" w:eastAsia="en-CH"/>
             </w:rPr>
           </w:pPr>
-          <w:hyperlink w:anchor="_Toc106001654" w:history="1">
+          <w:hyperlink w:anchor="_Toc106522961" w:history="1">
             <w:r>
               <w:rPr>
                 <w:rStyle w:val="Hyperlink"/>
                 <w:noProof/>
                 <w:lang w:val="de-CH"/>
               </w:rPr>
-              <w:t>Meilensteine</w:t>
+              <w:t>Benutzung von Frameworks</w:t>
             </w:r>
             <w:r>
               <w:rPr>
@@ -619,7 +619,7 @@
                 <w:noProof/>
                 <w:webHidden/>
               </w:rPr>
-              <w:instrText xml:space="preserve"> PAGEREF _Toc106001654 \h </w:instrText>
+              <w:instrText xml:space="preserve"> PAGEREF _Toc106522961 \h </w:instrText>
             </w:r>
             <w:r>
               <w:rPr>
@@ -639,7 +639,7 @@
                 <w:noProof/>
                 <w:webHidden/>
               </w:rPr>
-              <w:t>3</w:t>
+              <w:t>6</w:t>
             </w:r>
             <w:r>
               <w:rPr>
@@ -664,14 +664,14 @@
               <w:lang w:val="en-CH" w:eastAsia="en-CH"/>
             </w:rPr>
           </w:pPr>
-          <w:hyperlink w:anchor="_Toc106001655" w:history="1">
+          <w:hyperlink w:anchor="_Toc106522962" w:history="1">
             <w:r>
               <w:rPr>
                 <w:rStyle w:val="Hyperlink"/>
                 <w:noProof/>
                 <w:lang w:val="de-CH"/>
               </w:rPr>
-              <w:t>Benutzung von Frameworks</w:t>
+              <w:t>Arbeitsjournal</w:t>
             </w:r>
             <w:r>
               <w:rPr>
@@ -692,7 +692,7 @@
                 <w:noProof/>
                 <w:webHidden/>
               </w:rPr>
-              <w:instrText xml:space="preserve"> PAGEREF _Toc106001655 \h </w:instrText>
+              <w:instrText xml:space="preserve"> PAGEREF _Toc106522962 \h </w:instrText>
             </w:r>
             <w:r>
               <w:rPr>
@@ -712,7 +712,80 @@
                 <w:noProof/>
                 <w:webHidden/>
               </w:rPr>
-              <w:t>3</w:t>
+              <w:t>7</w:t>
+            </w:r>
+            <w:r>
+              <w:rPr>
+                <w:noProof/>
+                <w:webHidden/>
+              </w:rPr>
+              <w:fldChar w:fldCharType="end"/>
+            </w:r>
+          </w:hyperlink>
+        </w:p>
+        <w:p>
+          <w:pPr>
+            <w:pStyle w:val="TOC2"/>
+            <w:tabs>
+              <w:tab w:val="right" w:leader="dot" w:pos="10790"/>
+            </w:tabs>
+            <w:rPr>
+              <w:rFonts w:eastAsiaTheme="minorEastAsia"/>
+              <w:noProof/>
+              <w:sz w:val="22"/>
+              <w:szCs w:val="22"/>
+              <w:lang w:val="en-CH" w:eastAsia="en-CH"/>
+            </w:rPr>
+          </w:pPr>
+          <w:hyperlink w:anchor="_Toc106522963" w:history="1">
+            <w:r>
+              <w:rPr>
+                <w:rStyle w:val="Hyperlink"/>
+                <w:noProof/>
+                <w:lang w:val="de-CH"/>
+              </w:rPr>
+              <w:t>Vermeiden von Angriffen</w:t>
+            </w:r>
+            <w:r>
+              <w:rPr>
+                <w:noProof/>
+                <w:webHidden/>
+              </w:rPr>
+              <w:tab/>
+            </w:r>
+            <w:r>
+              <w:rPr>
+                <w:noProof/>
+                <w:webHidden/>
+              </w:rPr>
+              <w:fldChar w:fldCharType="begin"/>
+            </w:r>
+            <w:r>
+              <w:rPr>
+                <w:noProof/>
+                <w:webHidden/>
+              </w:rPr>
+              <w:instrText xml:space="preserve"> PAGEREF _Toc106522963 \h </w:instrText>
+            </w:r>
+            <w:r>
+              <w:rPr>
+                <w:noProof/>
+                <w:webHidden/>
+              </w:rPr>
+            </w:r>
+            <w:r>
+              <w:rPr>
+                <w:noProof/>
+                <w:webHidden/>
+              </w:rPr>
+              <w:fldChar w:fldCharType="separate"/>
+            </w:r>
+            <w:r>
+              <w:rPr>
+                <w:noProof/>
+                <w:webHidden/>
+              </w:rPr>
+              <w:t>8</w:t>
             </w:r>
             <w:r>
               <w:rPr>
@@ -761,7 +834,7 @@
           <w:lang w:val="de-CH"/>
         </w:rPr>
       </w:pPr>
-      <w:bookmarkStart w:id="0" w:name="_Toc106001651"/>
+      <w:bookmarkStart w:id="0" w:name="_Toc106522958"/>
       <w:r>
         <w:rPr>
           <w:lang w:val="de-CH"/>
@@ -777,6 +850,101 @@
           <w:lang w:val="de-CH"/>
         </w:rPr>
       </w:pPr>
+      <w:r>
+        <w:rPr>
+          <w:lang w:val="de-CH"/>
+        </w:rPr>
+        <w:t xml:space="preserve">Wir haben im Modul 151 den Auftrag bekommen, eine Webapplikation zu realisieren. Diese </w:t>
+      </w:r>
+      <w:r>
+        <w:rPr>
+          <w:lang w:val="de-CH"/>
+        </w:rPr>
+        <w:t>s</w:t>
+      </w:r>
+      <w:r>
+        <w:rPr>
+          <w:lang w:val="de-CH"/>
+        </w:rPr>
+        <w:t>ollte mindestens eine 4-Tier Architektur besitzen, eine verschlüsselte Verbindung besitzen und speziell auf Datensicherheit achten. Dieser Auftrag wird in einer Gruppe erledigt.</w:t>
+      </w:r>
+    </w:p>
+    <w:p>
+      <w:pPr>
+        <w:rPr>
+          <w:lang w:val="de-CH"/>
+        </w:rPr>
+      </w:pPr>
+      <w:r>
+        <w:rPr>
+          <w:lang w:val="de-CH"/>
+        </w:rPr>
+        <w:t xml:space="preserve">Nachdem wir uns organisiert </w:t>
+      </w:r>
+      <w:r>
+        <w:rPr>
+          <w:lang w:val="de-CH"/>
+        </w:rPr>
+        <w:t>hatten</w:t>
+      </w:r>
+      <w:r>
+        <w:rPr>
+          <w:lang w:val="de-CH"/>
+        </w:rPr>
+        <w:t>, besprachen wir, was für eine Webseite wir machen sollten. Wir hatten zuerst eher weniger Ideen, aber schlussendlich einigten wir uns auf einen URL-</w:t>
+      </w:r>
+      <w:proofErr w:type="spellStart"/>
+      <w:r>
+        <w:rPr>
+          <w:lang w:val="de-CH"/>
+        </w:rPr>
+        <w:t>Shortener</w:t>
+      </w:r>
+      <w:proofErr w:type="spellEnd"/>
+      <w:r>
+        <w:rPr>
+          <w:lang w:val="de-CH"/>
+        </w:rPr>
+        <w:t xml:space="preserve"> Service. Das ist eine Website, mit der man lange URLs (z.B. </w:t>
+      </w:r>
+      <w:hyperlink r:id="rId8" w:history="1">
+        <w:r>
+          <w:rPr>
+            <w:rStyle w:val="Hyperlink"/>
+            <w:lang w:val="de-CH"/>
+          </w:rPr>
+          <w:t>https://dies-ist-eine-sehr-lange-domain.com/noch-mehr-text-hier</w:t>
+        </w:r>
+      </w:hyperlink>
+      <w:r>
+        <w:rPr>
+          <w:lang w:val="de-CH"/>
+        </w:rPr>
+        <w:t xml:space="preserve">) kürzen kann, so dass sie nur noch ein Bruchteil ihrer Originallänge waren. So eine gekürzte URL würde etwa so aussehen: </w:t>
+      </w:r>
+      <w:hyperlink r:id="rId9" w:history="1">
+        <w:r>
+          <w:rPr>
+            <w:rStyle w:val="Hyperlink"/>
+            <w:lang w:val="de-CH"/>
+          </w:rPr>
+          <w:t>https://short.cc/AHftl9</w:t>
+        </w:r>
+      </w:hyperlink>
+    </w:p>
+    <w:p>
+      <w:pPr>
+        <w:rPr>
+          <w:u w:val="single"/>
+          <w:lang w:val="de-CH"/>
+        </w:rPr>
+      </w:pPr>
+      <w:r>
+        <w:rPr>
+          <w:lang w:val="de-CH"/>
+        </w:rPr>
+        <w:br w:type="page"/>
+      </w:r>
     </w:p>
     <w:p>
       <w:pPr>
@@ -785,14 +953,542 @@
           <w:lang w:val="de-CH"/>
         </w:rPr>
       </w:pPr>
-      <w:bookmarkStart w:id="1" w:name="_Toc106001652"/>
-      <w:r>
-        <w:rPr>
-          <w:lang w:val="de-CH"/>
-        </w:rPr>
+      <w:bookmarkStart w:id="1" w:name="_Toc106460455"/>
+      <w:bookmarkStart w:id="2" w:name="_Toc106522959"/>
+      <w:r>
+        <w:rPr>
+          <w:lang w:val="de-CH"/>
+        </w:rPr>
+        <w:lastRenderedPageBreak/>
+        <w:t>Zieldefinition</w:t>
+      </w:r>
+      <w:bookmarkEnd w:id="1"/>
+      <w:bookmarkEnd w:id="2"/>
+    </w:p>
+    <w:p>
+      <w:pPr>
+        <w:rPr>
+          <w:lang w:val="de-CH"/>
+        </w:rPr>
+      </w:pPr>
+      <w:r>
+        <w:rPr>
+          <w:lang w:val="de-CH"/>
+        </w:rPr>
+        <w:t xml:space="preserve">Damit wir uns immer schön </w:t>
+      </w:r>
+      <w:r>
+        <w:rPr>
+          <w:lang w:val="de-CH"/>
+        </w:rPr>
+        <w:t>o</w:t>
+      </w:r>
+      <w:r>
+        <w:rPr>
+          <w:lang w:val="de-CH"/>
+        </w:rPr>
+        <w:t>rientieren können während dem Entwickeln setzen wir uns vor dem Beginn ein paar Ziele, welche wir mit unserer Website erreichen möchten. Somit wissen wir immer klar, woran noch gearbeitet werden muss.</w:t>
+      </w:r>
+    </w:p>
+    <w:p>
+      <w:pPr>
+        <w:rPr>
+          <w:lang w:val="de-CH"/>
+        </w:rPr>
+      </w:pPr>
+    </w:p>
+    <w:p>
+      <w:pPr>
+        <w:pStyle w:val="Heading4"/>
+        <w:rPr>
+          <w:lang w:val="de-CH"/>
+        </w:rPr>
+      </w:pPr>
+      <w:r>
+        <w:rPr>
+          <w:lang w:val="de-CH"/>
+        </w:rPr>
+        <w:t>Ziel 1</w:t>
+      </w:r>
+    </w:p>
+    <w:p>
+      <w:pPr>
+        <w:rPr>
+          <w:lang w:val="de-CH"/>
+        </w:rPr>
+      </w:pPr>
+      <w:r>
+        <w:rPr>
+          <w:lang w:val="de-CH"/>
+        </w:rPr>
+        <w:t>Die Webseite soll eingegebene URLs kürzen und dem User die gekürzte URL zurückgeben.</w:t>
+      </w:r>
+    </w:p>
+    <w:p>
+      <w:pPr>
+        <w:rPr>
+          <w:lang w:val="de-CH"/>
+        </w:rPr>
+      </w:pPr>
+    </w:p>
+    <w:p>
+      <w:pPr>
+        <w:pStyle w:val="Heading4"/>
+        <w:rPr>
+          <w:lang w:val="de-CH"/>
+        </w:rPr>
+      </w:pPr>
+      <w:r>
+        <w:rPr>
+          <w:lang w:val="de-CH"/>
+        </w:rPr>
+        <w:t>Ziel 2</w:t>
+      </w:r>
+    </w:p>
+    <w:p>
+      <w:pPr>
+        <w:rPr>
+          <w:lang w:val="de-CH"/>
+        </w:rPr>
+      </w:pPr>
+      <w:r>
+        <w:rPr>
+          <w:lang w:val="de-CH"/>
+        </w:rPr>
+        <w:t>Es sollte keine Short-URL zwei Mal existieren.</w:t>
+      </w:r>
+    </w:p>
+    <w:p>
+      <w:pPr>
+        <w:rPr>
+          <w:lang w:val="de-CH"/>
+        </w:rPr>
+      </w:pPr>
+    </w:p>
+    <w:p>
+      <w:pPr>
+        <w:pStyle w:val="Heading4"/>
+        <w:rPr>
+          <w:lang w:val="de-CH"/>
+        </w:rPr>
+      </w:pPr>
+      <w:r>
+        <w:rPr>
+          <w:lang w:val="de-CH"/>
+        </w:rPr>
+        <w:t>Ziel 3</w:t>
+      </w:r>
+    </w:p>
+    <w:p>
+      <w:pPr>
+        <w:rPr>
+          <w:lang w:val="de-CH"/>
+        </w:rPr>
+      </w:pPr>
+      <w:r>
+        <w:rPr>
+          <w:lang w:val="de-CH"/>
+        </w:rPr>
+        <w:t>Es darf keine SQL-</w:t>
+      </w:r>
+      <w:proofErr w:type="spellStart"/>
+      <w:r>
+        <w:rPr>
+          <w:lang w:val="de-CH"/>
+        </w:rPr>
+        <w:t>Injection</w:t>
+      </w:r>
+      <w:proofErr w:type="spellEnd"/>
+      <w:r>
+        <w:rPr>
+          <w:lang w:val="de-CH"/>
+        </w:rPr>
+        <w:t>, XSS oder Request-</w:t>
+      </w:r>
+      <w:proofErr w:type="spellStart"/>
+      <w:r>
+        <w:rPr>
+          <w:lang w:val="de-CH"/>
+        </w:rPr>
+        <w:t>Forgery</w:t>
+      </w:r>
+      <w:proofErr w:type="spellEnd"/>
+      <w:r>
+        <w:rPr>
+          <w:lang w:val="de-CH"/>
+        </w:rPr>
+        <w:t xml:space="preserve"> möglich sein.</w:t>
+      </w:r>
+    </w:p>
+    <w:p>
+      <w:pPr>
+        <w:rPr>
+          <w:rFonts w:ascii="Arial" w:eastAsiaTheme="majorEastAsia" w:hAnsi="Arial" w:cstheme="majorBidi"/>
+          <w:sz w:val="36"/>
+          <w:szCs w:val="26"/>
+          <w:lang w:val="de-CH"/>
+        </w:rPr>
+      </w:pPr>
+      <w:r>
+        <w:rPr>
+          <w:lang w:val="de-CH"/>
+        </w:rPr>
+        <w:br w:type="page"/>
+      </w:r>
+    </w:p>
+    <w:p>
+      <w:pPr>
+        <w:pStyle w:val="Heading2"/>
+        <w:rPr>
+          <w:lang w:val="de-CH"/>
+        </w:rPr>
+      </w:pPr>
+      <w:bookmarkStart w:id="3" w:name="_Toc106460456"/>
+      <w:bookmarkStart w:id="4" w:name="_Toc106522960"/>
+      <w:r>
+        <w:rPr>
+          <w:lang w:val="de-CH"/>
+        </w:rPr>
+        <w:lastRenderedPageBreak/>
+        <w:t>Meilensteine</w:t>
+      </w:r>
+      <w:bookmarkEnd w:id="3"/>
+      <w:bookmarkEnd w:id="4"/>
+    </w:p>
+    <w:p>
+      <w:pPr>
+        <w:rPr>
+          <w:lang w:val="de-CH"/>
+        </w:rPr>
+      </w:pPr>
+      <w:r>
+        <w:rPr>
+          <w:lang w:val="de-CH"/>
+        </w:rPr>
+        <w:t>Anhand der Meilensteine können wir unseren Fortschritt messen. Da wir in Etappen arbeiten, wäre es gut, wenn wir jede Woche einen Meilenstein erreichen können. Meilenstein 1 steht hierbei für die 1. Woche, Meilenstein 2 für die 2. und so weiter.</w:t>
+      </w:r>
+    </w:p>
+    <w:p>
+      <w:pPr>
+        <w:rPr>
+          <w:lang w:val="de-CH"/>
+        </w:rPr>
+      </w:pPr>
+    </w:p>
+    <w:p>
+      <w:pPr>
+        <w:pStyle w:val="Heading4"/>
+        <w:rPr>
+          <w:lang w:val="de-CH"/>
+        </w:rPr>
+      </w:pPr>
+      <w:r>
+        <w:rPr>
+          <w:lang w:val="de-CH"/>
+        </w:rPr>
+        <w:t>Meilenstein 1</w:t>
+      </w:r>
+    </w:p>
+    <w:p>
+      <w:pPr>
+        <w:rPr>
+          <w:lang w:val="de-CH"/>
+        </w:rPr>
+      </w:pPr>
+      <w:r>
+        <w:rPr>
+          <w:lang w:val="de-CH"/>
+        </w:rPr>
+        <w:t>Die Planung des Projektes ist abgeschlossen</w:t>
+      </w:r>
+    </w:p>
+    <w:p>
+      <w:pPr>
+        <w:rPr>
+          <w:lang w:val="de-CH"/>
+        </w:rPr>
+      </w:pPr>
+    </w:p>
+    <w:p>
+      <w:pPr>
+        <w:pStyle w:val="Heading4"/>
+        <w:rPr>
+          <w:lang w:val="de-CH"/>
+        </w:rPr>
+      </w:pPr>
+      <w:r>
+        <w:rPr>
+          <w:lang w:val="de-CH"/>
+        </w:rPr>
+        <w:t>Meilenstein 2</w:t>
+      </w:r>
+    </w:p>
+    <w:p>
+      <w:pPr>
+        <w:rPr>
+          <w:lang w:val="de-CH"/>
+        </w:rPr>
+      </w:pPr>
+      <w:r>
+        <w:rPr>
+          <w:lang w:val="de-CH"/>
+        </w:rPr>
+        <w:t>Das Frontend steht.</w:t>
+      </w:r>
+    </w:p>
+    <w:p>
+      <w:pPr>
+        <w:rPr>
+          <w:lang w:val="de-CH"/>
+        </w:rPr>
+      </w:pPr>
+    </w:p>
+    <w:p>
+      <w:pPr>
+        <w:pStyle w:val="Heading4"/>
+        <w:rPr>
+          <w:lang w:val="de-CH"/>
+        </w:rPr>
+      </w:pPr>
+      <w:r>
+        <w:rPr>
+          <w:lang w:val="de-CH"/>
+        </w:rPr>
+        <w:t>Meilenstein 3</w:t>
+      </w:r>
+    </w:p>
+    <w:p>
+      <w:pPr>
+        <w:rPr>
+          <w:lang w:val="de-CH"/>
+        </w:rPr>
+      </w:pPr>
+      <w:r>
+        <w:rPr>
+          <w:lang w:val="de-CH"/>
+        </w:rPr>
+        <w:t>Die Datenbank ist fertig gestellt und es sind Funktionen im Backend, die mit der DB interagieren.</w:t>
+      </w:r>
+    </w:p>
+    <w:p>
+      <w:pPr>
+        <w:rPr>
+          <w:lang w:val="de-CH"/>
+        </w:rPr>
+      </w:pPr>
+    </w:p>
+    <w:p>
+      <w:pPr>
+        <w:pStyle w:val="Heading4"/>
+        <w:rPr>
+          <w:lang w:val="de-CH"/>
+        </w:rPr>
+      </w:pPr>
+      <w:r>
+        <w:rPr>
+          <w:lang w:val="de-CH"/>
+        </w:rPr>
+        <w:t>Meilenstein 4</w:t>
+      </w:r>
+    </w:p>
+    <w:p>
+      <w:pPr>
+        <w:rPr>
+          <w:lang w:val="de-CH"/>
+        </w:rPr>
+      </w:pPr>
+      <w:r>
+        <w:rPr>
+          <w:lang w:val="de-CH"/>
+        </w:rPr>
+        <w:t>Das Backend ist fertig.</w:t>
+      </w:r>
+    </w:p>
+    <w:p>
+      <w:pPr>
+        <w:rPr>
+          <w:lang w:val="de-CH"/>
+        </w:rPr>
+      </w:pPr>
+    </w:p>
+    <w:p>
+      <w:pPr>
+        <w:pStyle w:val="Heading4"/>
+        <w:rPr>
+          <w:lang w:val="de-CH"/>
+        </w:rPr>
+      </w:pPr>
+      <w:r>
+        <w:rPr>
+          <w:lang w:val="de-CH"/>
+        </w:rPr>
+        <w:t>Meilenstein 5</w:t>
+      </w:r>
+    </w:p>
+    <w:p>
+      <w:pPr>
+        <w:rPr>
+          <w:lang w:val="de-CH"/>
+        </w:rPr>
+      </w:pPr>
+      <w:r>
+        <w:rPr>
+          <w:lang w:val="de-CH"/>
+        </w:rPr>
+        <w:t>Die Dokumentation ist abgeschlossen und somit ist das Projekt fertig.</w:t>
+      </w:r>
+    </w:p>
+    <w:p>
+      <w:pPr>
+        <w:rPr>
+          <w:rFonts w:ascii="Arial" w:eastAsiaTheme="majorEastAsia" w:hAnsi="Arial" w:cstheme="majorBidi"/>
+          <w:sz w:val="36"/>
+          <w:szCs w:val="26"/>
+          <w:lang w:val="de-CH"/>
+        </w:rPr>
+      </w:pPr>
+      <w:r>
+        <w:rPr>
+          <w:lang w:val="de-CH"/>
+        </w:rPr>
+        <w:br w:type="page"/>
+      </w:r>
+    </w:p>
+    <w:p>
+      <w:pPr>
+        <w:pStyle w:val="Heading2"/>
+        <w:rPr>
+          <w:lang w:val="de-CH"/>
+        </w:rPr>
+      </w:pPr>
+      <w:bookmarkStart w:id="5" w:name="_Toc106522961"/>
+      <w:r>
+        <w:rPr>
+          <w:lang w:val="de-CH"/>
+        </w:rPr>
+        <w:lastRenderedPageBreak/>
+        <w:t>Benutzung von Frameworks</w:t>
+      </w:r>
+      <w:bookmarkEnd w:id="5"/>
+    </w:p>
+    <w:p>
+      <w:pPr>
+        <w:rPr>
+          <w:lang w:val="de-CH"/>
+        </w:rPr>
+      </w:pPr>
+      <w:r>
+        <w:rPr>
+          <w:lang w:val="de-CH"/>
+        </w:rPr>
+        <w:t xml:space="preserve">Wir haben für unser Programm PHP als </w:t>
+      </w:r>
+      <w:r>
+        <w:rPr>
+          <w:lang w:val="de-CH"/>
+        </w:rPr>
+        <w:t>Back-end</w:t>
+      </w:r>
+      <w:r>
+        <w:rPr>
+          <w:lang w:val="de-CH"/>
+        </w:rPr>
+        <w:t xml:space="preserve"> verwendet, da es in JavaScript </w:t>
+      </w:r>
+      <w:r>
+        <w:rPr>
+          <w:lang w:val="de-CH"/>
+        </w:rPr>
+        <w:t>(</w:t>
+      </w:r>
+      <w:r>
+        <w:rPr>
+          <w:lang w:val="de-CH"/>
+        </w:rPr>
+        <w:t>ohne ein Framework</w:t>
+      </w:r>
+      <w:r>
+        <w:rPr>
+          <w:lang w:val="de-CH"/>
+        </w:rPr>
+        <w:t>)</w:t>
+      </w:r>
+      <w:r>
+        <w:rPr>
+          <w:lang w:val="de-CH"/>
+        </w:rPr>
+        <w:t xml:space="preserve"> unmöglich gewesen wäre, die </w:t>
+      </w:r>
+      <w:r>
+        <w:rPr>
+          <w:lang w:val="de-CH"/>
+        </w:rPr>
+        <w:t>Serversoftware umzusetzen.</w:t>
+      </w:r>
+      <w:r>
+        <w:rPr>
+          <w:lang w:val="de-CH"/>
+        </w:rPr>
+        <w:t xml:space="preserve"> Ansonsten wurde kein anderes Framework verwendet.</w:t>
+      </w:r>
+      <w:r>
+        <w:rPr>
+          <w:lang w:val="de-CH"/>
+        </w:rPr>
+        <w:t xml:space="preserve"> Wir haben uns für PHP entschieden, da wir bereits damit vertraut waren und es auch einfach </w:t>
+      </w:r>
+      <w:r>
+        <w:rPr>
+          <w:lang w:val="de-CH"/>
+        </w:rPr>
+        <w:t>zum Hosten</w:t>
+      </w:r>
+      <w:r>
+        <w:rPr>
+          <w:lang w:val="de-CH"/>
+        </w:rPr>
+        <w:t xml:space="preserve"> ist.</w:t>
+      </w:r>
+    </w:p>
+    <w:p>
+      <w:pPr>
+        <w:rPr>
+          <w:lang w:val="de-CH"/>
+        </w:rPr>
+      </w:pPr>
+    </w:p>
+    <w:p>
+      <w:pPr>
+        <w:rPr>
+          <w:rFonts w:ascii="Arial" w:eastAsiaTheme="majorEastAsia" w:hAnsi="Arial" w:cstheme="majorBidi"/>
+          <w:sz w:val="36"/>
+          <w:szCs w:val="26"/>
+          <w:lang w:val="de-CH"/>
+        </w:rPr>
+      </w:pPr>
+      <w:r>
+        <w:rPr>
+          <w:lang w:val="de-CH"/>
+        </w:rPr>
+        <w:br w:type="page"/>
+      </w:r>
+    </w:p>
+    <w:p>
+      <w:pPr>
+        <w:pStyle w:val="Heading2"/>
+        <w:rPr>
+          <w:lang w:val="de-CH"/>
+        </w:rPr>
+      </w:pPr>
+      <w:bookmarkStart w:id="6" w:name="_Toc106522962"/>
+      <w:r>
+        <w:rPr>
+          <w:lang w:val="de-CH"/>
+        </w:rPr>
+        <w:lastRenderedPageBreak/>
         <w:t>Arbeitsjournal</w:t>
       </w:r>
-      <w:bookmarkEnd w:id="1"/>
+      <w:bookmarkEnd w:id="6"/>
     </w:p>
     <w:p>
       <w:pPr>
@@ -838,7 +1534,21 @@
         <w:rPr>
           <w:lang w:val="de-CH"/>
         </w:rPr>
-        <w:t>In der ersten Woche haben wir zusammen das Projekt definiert. Wir einigten uns auf einen URL-Shortener, da es einfach zum Entwickeln ist, man aber dennoch auf gewisse Sicherheitsmassnahmen achten muss. Ausserdem haben wir in der 1. Woche noch die Grobplanung gemacht, also festgelegt welche Meilensteine wir in jeder Woche erreichen wollen.</w:t>
+        <w:t>In der ersten Woche haben wir zusammen das Projekt definiert. Wir einigten uns auf einen URL-</w:t>
+      </w:r>
+      <w:proofErr w:type="spellStart"/>
+      <w:r>
+        <w:rPr>
+          <w:lang w:val="de-CH"/>
+        </w:rPr>
+        <w:t>Shortener</w:t>
+      </w:r>
+      <w:proofErr w:type="spellEnd"/>
+      <w:r>
+        <w:rPr>
+          <w:lang w:val="de-CH"/>
+        </w:rPr>
+        <w:t>, da es einfach zum Entwickeln ist, man aber dennoch auf gewisse Sicherheitsmassnahmen achten muss. Ausserdem haben wir in der 1. Woche noch die Grobplanung gemacht, also festgelegt welche Meilensteine wir in jeder Woche erreichen wollen.</w:t>
       </w:r>
     </w:p>
     <w:p>
@@ -905,16 +1615,16 @@
     </w:p>
     <w:p>
       <w:pPr>
-        <w:ind w:left="720" w:firstLine="720"/>
-        <w:rPr>
-          <w:lang w:val="de-CH"/>
-        </w:rPr>
-      </w:pPr>
-      <w:r>
-        <w:rPr>
-          <w:lang w:val="de-CH"/>
-        </w:rPr>
-        <w:t>bla</w:t>
+        <w:ind w:left="1440"/>
+        <w:rPr>
+          <w:lang w:val="de-CH"/>
+        </w:rPr>
+      </w:pPr>
+      <w:r>
+        <w:rPr>
+          <w:lang w:val="de-CH"/>
+        </w:rPr>
+        <w:t>In dieser Woche habe ich den Projektbeschrieb geschrieben und das Grundgestell der Dokumentation realisiert</w:t>
       </w:r>
     </w:p>
     <w:p>
@@ -961,7 +1671,21 @@
         <w:rPr>
           <w:lang w:val="de-CH"/>
         </w:rPr>
-        <w:t>In dieser Woche habe ich die Datenbank entworfen und realisiert. Die gekürzten URLs sollten schliesslich gespeichert werden. Ausserdem habe ich noch ein hCaptcha hinzugefügt auf dem Frontend, da so eine Seite bestimmt Bots anlocken wird und man sich mit einem Captcha, welches zum Teil nicht mal Menschen können, einfach schützen kann.</w:t>
+        <w:t xml:space="preserve">In dieser Woche habe ich die Datenbank entworfen und realisiert. Die gekürzten URLs sollten schliesslich gespeichert werden. Ausserdem habe ich noch ein </w:t>
+      </w:r>
+      <w:proofErr w:type="spellStart"/>
+      <w:r>
+        <w:rPr>
+          <w:lang w:val="de-CH"/>
+        </w:rPr>
+        <w:t>hCaptcha</w:t>
+      </w:r>
+      <w:proofErr w:type="spellEnd"/>
+      <w:r>
+        <w:rPr>
+          <w:lang w:val="de-CH"/>
+        </w:rPr>
+        <w:t xml:space="preserve"> hinzugefügt auf dem Frontend, da so eine Seite bestimmt Bots anlocken wird und man sich mit einem Captcha, welches zum Teil nicht mal Menschen können, einfach schützen kann.</w:t>
       </w:r>
     </w:p>
     <w:p>
@@ -981,16 +1705,30 @@
     </w:p>
     <w:p>
       <w:pPr>
-        <w:ind w:left="720" w:firstLine="720"/>
-        <w:rPr>
-          <w:lang w:val="de-CH"/>
-        </w:rPr>
-      </w:pPr>
-      <w:r>
-        <w:rPr>
-          <w:lang w:val="de-CH"/>
-        </w:rPr>
-        <w:t>Bli</w:t>
+        <w:ind w:left="1440"/>
+        <w:rPr>
+          <w:lang w:val="de-CH"/>
+        </w:rPr>
+      </w:pPr>
+      <w:r>
+        <w:rPr>
+          <w:lang w:val="de-CH"/>
+        </w:rPr>
+        <w:t xml:space="preserve">In dieser Woche habe ich einen grossen Teil der Doku, wie Journal, Frameworks, usw., geschrieben und genauer </w:t>
+      </w:r>
+      <w:proofErr w:type="spellStart"/>
+      <w:r>
+        <w:rPr>
+          <w:lang w:val="de-CH"/>
+        </w:rPr>
+        <w:t>spezifiert</w:t>
+      </w:r>
+      <w:proofErr w:type="spellEnd"/>
+      <w:r>
+        <w:rPr>
+          <w:lang w:val="de-CH"/>
+        </w:rPr>
+        <w:t>. Zudem habe ich noch ein wenig CSS für die Seite geschrieben.</w:t>
       </w:r>
     </w:p>
     <w:p>
@@ -1089,16 +1827,76 @@
         <w:rPr>
           <w:lang w:val="de-CH"/>
         </w:rPr>
-        <w:t>In der 5. Woche habe ich das Backend fast fertig gemacht. Es steht noch nicht ganz aber das sollte nächstes mal fertig werden. Ausserdem habe ich das JS beim Frontend hinzugefügt, mit welchem man über jQuery und Ajax mit dem Backend interagiert.</w:t>
-      </w:r>
-    </w:p>
-    <w:p>
-      <w:pPr>
-        <w:pStyle w:val="Heading3"/>
-        <w:rPr>
-          <w:lang w:val="de-CH"/>
-        </w:rPr>
-      </w:pPr>
+        <w:t xml:space="preserve">In der 5. Woche habe ich das Backend fast fertig gemacht. Es steht noch nicht </w:t>
+      </w:r>
+      <w:proofErr w:type="gramStart"/>
+      <w:r>
+        <w:rPr>
+          <w:lang w:val="de-CH"/>
+        </w:rPr>
+        <w:t>ganz</w:t>
+      </w:r>
+      <w:proofErr w:type="gramEnd"/>
+      <w:r>
+        <w:rPr>
+          <w:lang w:val="de-CH"/>
+        </w:rPr>
+        <w:t xml:space="preserve"> aber das sollte nächstes </w:t>
+      </w:r>
+      <w:proofErr w:type="spellStart"/>
+      <w:r>
+        <w:rPr>
+          <w:lang w:val="de-CH"/>
+        </w:rPr>
+        <w:t>mal</w:t>
+      </w:r>
+      <w:proofErr w:type="spellEnd"/>
+      <w:r>
+        <w:rPr>
+          <w:lang w:val="de-CH"/>
+        </w:rPr>
+        <w:t xml:space="preserve"> fertig werden. Ausserdem habe ich das JS beim Frontend hinzugefügt, mit welchem man über </w:t>
+      </w:r>
+      <w:proofErr w:type="spellStart"/>
+      <w:r>
+        <w:rPr>
+          <w:lang w:val="de-CH"/>
+        </w:rPr>
+        <w:t>jQuery</w:t>
+      </w:r>
+      <w:proofErr w:type="spellEnd"/>
+      <w:r>
+        <w:rPr>
+          <w:lang w:val="de-CH"/>
+        </w:rPr>
+        <w:t xml:space="preserve"> und Ajax mit dem Backend interagiert.</w:t>
+      </w:r>
+    </w:p>
+    <w:p>
+      <w:pPr>
+        <w:rPr>
+          <w:rFonts w:ascii="Arial" w:eastAsiaTheme="majorEastAsia" w:hAnsi="Arial" w:cstheme="majorBidi"/>
+          <w:sz w:val="36"/>
+          <w:szCs w:val="26"/>
+          <w:lang w:val="de-CH"/>
+        </w:rPr>
+      </w:pPr>
+    </w:p>
+    <w:p>
+      <w:pPr>
+        <w:rPr>
+          <w:rFonts w:ascii="Arial" w:eastAsiaTheme="majorEastAsia" w:hAnsi="Arial" w:cstheme="majorBidi"/>
+          <w:sz w:val="36"/>
+          <w:szCs w:val="26"/>
+          <w:lang w:val="de-CH"/>
+        </w:rPr>
+      </w:pPr>
+      <w:r>
+        <w:rPr>
+          <w:lang w:val="de-CH"/>
+        </w:rPr>
+        <w:br w:type="page"/>
+      </w:r>
     </w:p>
     <w:p>
       <w:pPr>
@@ -1107,166 +1905,228 @@
           <w:lang w:val="de-CH"/>
         </w:rPr>
       </w:pPr>
-      <w:bookmarkStart w:id="2" w:name="_Toc106001653"/>
-      <w:r>
-        <w:rPr>
-          <w:lang w:val="de-CH"/>
-        </w:rPr>
-        <w:t>Zieldefinition</w:t>
-      </w:r>
-      <w:bookmarkEnd w:id="2"/>
-    </w:p>
-    <w:p>
-      <w:pPr>
-        <w:rPr>
-          <w:lang w:val="de-CH"/>
-        </w:rPr>
-      </w:pPr>
-    </w:p>
-    <w:p>
-      <w:pPr>
-        <w:pStyle w:val="Heading2"/>
-        <w:rPr>
-          <w:lang w:val="de-CH"/>
-        </w:rPr>
-      </w:pPr>
-      <w:bookmarkStart w:id="3" w:name="_Toc106001654"/>
-      <w:r>
-        <w:rPr>
-          <w:lang w:val="de-CH"/>
-        </w:rPr>
-        <w:t>Meilensteine</w:t>
-      </w:r>
-      <w:bookmarkEnd w:id="3"/>
-    </w:p>
-    <w:p>
-      <w:pPr>
-        <w:pStyle w:val="ListParagraph"/>
-        <w:numPr>
-          <w:ilvl w:val="0"/>
-          <w:numId w:val="1"/>
-        </w:numPr>
-        <w:rPr>
-          <w:lang w:val="de-CH"/>
-        </w:rPr>
-      </w:pPr>
-      <w:r>
-        <w:rPr>
-          <w:lang w:val="de-CH"/>
-        </w:rPr>
-        <w:t>Projektdefinition fertig</w:t>
-      </w:r>
-    </w:p>
-    <w:p>
-      <w:pPr>
-        <w:pStyle w:val="ListParagraph"/>
-        <w:numPr>
-          <w:ilvl w:val="0"/>
-          <w:numId w:val="1"/>
-        </w:numPr>
-        <w:rPr>
-          <w:lang w:val="de-CH"/>
-        </w:rPr>
-      </w:pPr>
-    </w:p>
-    <w:p>
-      <w:pPr>
-        <w:pStyle w:val="Heading2"/>
-        <w:rPr>
-          <w:lang w:val="de-CH"/>
-        </w:rPr>
-      </w:pPr>
-      <w:bookmarkStart w:id="4" w:name="_Toc106001655"/>
-      <w:r>
-        <w:rPr>
-          <w:lang w:val="de-CH"/>
-        </w:rPr>
-        <w:t>Benutzung von Frameworks</w:t>
-      </w:r>
-      <w:bookmarkEnd w:id="4"/>
-    </w:p>
-    <w:p>
-      <w:pPr>
-        <w:rPr>
-          <w:lang w:val="de-CH"/>
-        </w:rPr>
-      </w:pPr>
-      <w:r>
-        <w:rPr>
-          <w:lang w:val="de-CH"/>
-        </w:rPr>
-        <w:t xml:space="preserve">Wir haben für unser Programm PHP als </w:t>
-      </w:r>
-      <w:r>
-        <w:rPr>
-          <w:lang w:val="de-CH"/>
-        </w:rPr>
-        <w:t>Back-end</w:t>
-      </w:r>
-      <w:r>
-        <w:rPr>
-          <w:lang w:val="de-CH"/>
-        </w:rPr>
-        <w:t xml:space="preserve"> verwendet, da es in JavaScript </w:t>
-      </w:r>
-      <w:r>
-        <w:rPr>
-          <w:lang w:val="de-CH"/>
-        </w:rPr>
-        <w:t>(</w:t>
-      </w:r>
-      <w:r>
-        <w:rPr>
-          <w:lang w:val="de-CH"/>
-        </w:rPr>
-        <w:t>ohne ein Framework</w:t>
-      </w:r>
-      <w:r>
-        <w:rPr>
-          <w:lang w:val="de-CH"/>
-        </w:rPr>
-        <w:t>)</w:t>
-      </w:r>
-      <w:r>
-        <w:rPr>
-          <w:lang w:val="de-CH"/>
-        </w:rPr>
-        <w:t xml:space="preserve"> unmöglich gewesen wäre, die </w:t>
-      </w:r>
-      <w:r>
-        <w:rPr>
-          <w:lang w:val="de-CH"/>
-        </w:rPr>
-        <w:t>Serversoftware umzusetzen.</w:t>
-      </w:r>
-      <w:r>
-        <w:rPr>
-          <w:lang w:val="de-CH"/>
-        </w:rPr>
-        <w:t xml:space="preserve"> Ansonsten wurde kein anderes Framework verwendet.</w:t>
-      </w:r>
-      <w:r>
-        <w:rPr>
-          <w:lang w:val="de-CH"/>
-        </w:rPr>
-        <w:t xml:space="preserve"> Wir haben uns für PHP entschieden, da wir bereits damit vertraut waren und es auch einfach </w:t>
-      </w:r>
-      <w:r>
-        <w:rPr>
-          <w:lang w:val="de-CH"/>
-        </w:rPr>
-        <w:t>zum Hosten</w:t>
-      </w:r>
-      <w:r>
-        <w:rPr>
-          <w:lang w:val="de-CH"/>
-        </w:rPr>
-        <w:t xml:space="preserve"> ist.</w:t>
-      </w:r>
+      <w:bookmarkStart w:id="7" w:name="_Toc106522963"/>
+      <w:r>
+        <w:rPr>
+          <w:lang w:val="de-CH"/>
+        </w:rPr>
+        <w:lastRenderedPageBreak/>
+        <w:t>Vermeiden von Angriffen</w:t>
+      </w:r>
+      <w:bookmarkEnd w:id="7"/>
+    </w:p>
+    <w:p>
+      <w:pPr>
+        <w:rPr>
+          <w:lang w:val="de-CH"/>
+        </w:rPr>
+      </w:pPr>
+      <w:r>
+        <w:rPr>
+          <w:lang w:val="de-CH"/>
+        </w:rPr>
+        <w:t xml:space="preserve">Eine Website ist ein beliebtes </w:t>
+      </w:r>
+      <w:r>
+        <w:rPr>
+          <w:lang w:val="de-CH"/>
+        </w:rPr>
+        <w:t>Z</w:t>
+      </w:r>
+      <w:r>
+        <w:rPr>
+          <w:lang w:val="de-CH"/>
+        </w:rPr>
+        <w:t>iel von Hackern und anderweitigen Angreiffern, daher muss der Entwickler sich darum kümmern, dass die Sicherheit und Integrität der Systeme und Besucher Daten gewahrt bleibt. Unter diesem Kapitel beschreiben wir kurz, was für Sicherheitsmassnahmen wir getroffen haben, um typische Angriffe zu verhindern.</w:t>
+      </w:r>
+    </w:p>
+    <w:p>
+      <w:pPr>
+        <w:rPr>
+          <w:lang w:val="de-CH"/>
+        </w:rPr>
+      </w:pPr>
+    </w:p>
+    <w:p>
+      <w:pPr>
+        <w:pStyle w:val="Heading4"/>
+        <w:rPr>
+          <w:lang w:val="de-CH"/>
+        </w:rPr>
+      </w:pPr>
+      <w:r>
+        <w:rPr>
+          <w:lang w:val="de-CH"/>
+        </w:rPr>
+        <w:t>SQL-</w:t>
+      </w:r>
+      <w:proofErr w:type="spellStart"/>
+      <w:r>
+        <w:rPr>
+          <w:lang w:val="de-CH"/>
+        </w:rPr>
+        <w:t>Injection</w:t>
+      </w:r>
+      <w:proofErr w:type="spellEnd"/>
+    </w:p>
+    <w:p>
+      <w:pPr>
+        <w:rPr>
+          <w:lang w:val="de-CH"/>
+        </w:rPr>
+      </w:pPr>
+      <w:r>
+        <w:rPr>
+          <w:lang w:val="de-CH"/>
+        </w:rPr>
+        <w:t>Jeder Input vom User, der in irgendeinem Weg Kontakt mit der Datenbank hat, muss «</w:t>
+      </w:r>
+      <w:proofErr w:type="spellStart"/>
+      <w:r>
+        <w:rPr>
+          <w:lang w:val="de-CH"/>
+        </w:rPr>
+        <w:t>escaped</w:t>
+      </w:r>
+      <w:proofErr w:type="spellEnd"/>
+      <w:r>
+        <w:rPr>
+          <w:lang w:val="de-CH"/>
+        </w:rPr>
+        <w:t xml:space="preserve">» werden. Das bedeutet, dass Spezielle im Zeichen wie ‘ und ` modifiziert werden, damit sie nicht von der Datenbanksoftware als </w:t>
+      </w:r>
+      <w:r>
+        <w:rPr>
+          <w:lang w:val="de-CH"/>
+        </w:rPr>
+        <w:t>SQL-Syntax</w:t>
+      </w:r>
+      <w:r>
+        <w:rPr>
+          <w:lang w:val="de-CH"/>
+        </w:rPr>
+        <w:t xml:space="preserve"> erkennt werden können.</w:t>
+      </w:r>
+    </w:p>
+    <w:p>
+      <w:pPr>
+        <w:rPr>
+          <w:lang w:val="de-CH"/>
+        </w:rPr>
+      </w:pPr>
+    </w:p>
+    <w:p>
+      <w:pPr>
+        <w:pStyle w:val="Heading4"/>
+        <w:rPr>
+          <w:lang w:val="de-CH"/>
+        </w:rPr>
+      </w:pPr>
+      <w:r>
+        <w:rPr>
+          <w:lang w:val="de-CH"/>
+        </w:rPr>
+        <w:t>XSS</w:t>
+      </w:r>
+    </w:p>
+    <w:p>
+      <w:pPr>
+        <w:rPr>
+          <w:lang w:val="de-CH"/>
+        </w:rPr>
+      </w:pPr>
+      <w:r>
+        <w:rPr>
+          <w:lang w:val="de-CH"/>
+        </w:rPr>
+        <w:t xml:space="preserve">Cross-Site Scripting, kurz XSS, ist eine </w:t>
+      </w:r>
+      <w:r>
+        <w:rPr>
+          <w:lang w:val="de-CH"/>
+        </w:rPr>
+        <w:t>Angreifbarkeit</w:t>
+      </w:r>
+      <w:r>
+        <w:rPr>
+          <w:lang w:val="de-CH"/>
+        </w:rPr>
+        <w:t xml:space="preserve">, mit der man auf dem Webserver JavaScript speichern kann. Wenn danach ein anderer User die Webseite aufruft, wird dieses JS </w:t>
+      </w:r>
+      <w:proofErr w:type="spellStart"/>
+      <w:r>
+        <w:rPr>
+          <w:lang w:val="de-CH"/>
+        </w:rPr>
+        <w:t>Script</w:t>
+      </w:r>
+      <w:proofErr w:type="spellEnd"/>
+      <w:r>
+        <w:rPr>
+          <w:lang w:val="de-CH"/>
+        </w:rPr>
+        <w:t xml:space="preserve"> ausgeführt und kann potenziell die Login Daten stehlen oder im Hintergrund Crypto Minen. </w:t>
+      </w:r>
+      <w:r>
+        <w:rPr>
+          <w:lang w:val="de-CH"/>
+        </w:rPr>
+        <w:br/>
+        <w:t xml:space="preserve">Das kann man auch relativ einfach verhindern, in dem Jeder Userinput, der auf der Webseite geladen/gerendert werden könnte, durch die Funktion </w:t>
+      </w:r>
+      <w:proofErr w:type="spellStart"/>
+      <w:r>
+        <w:rPr>
+          <w:i/>
+          <w:iCs/>
+          <w:lang w:val="de-CH"/>
+        </w:rPr>
+        <w:t>htmlspecialchars</w:t>
+      </w:r>
+      <w:proofErr w:type="spellEnd"/>
+      <w:r>
+        <w:rPr>
+          <w:i/>
+          <w:iCs/>
+          <w:lang w:val="de-CH"/>
+        </w:rPr>
+        <w:t>(«</w:t>
+      </w:r>
+      <w:proofErr w:type="spellStart"/>
+      <w:r>
+        <w:rPr>
+          <w:i/>
+          <w:iCs/>
+          <w:lang w:val="de-CH"/>
+        </w:rPr>
+        <w:t>input</w:t>
+      </w:r>
+      <w:proofErr w:type="spellEnd"/>
+      <w:r>
+        <w:rPr>
+          <w:i/>
+          <w:iCs/>
+          <w:lang w:val="de-CH"/>
+        </w:rPr>
+        <w:t xml:space="preserve">») </w:t>
+      </w:r>
+      <w:r>
+        <w:rPr>
+          <w:lang w:val="de-CH"/>
+        </w:rPr>
+        <w:t>geschickt wird.</w:t>
+      </w:r>
+    </w:p>
+    <w:p>
+      <w:pPr>
+        <w:rPr>
+          <w:lang w:val="de-CH"/>
+        </w:rPr>
+      </w:pPr>
     </w:p>
     <w:sectPr>
-      <w:footerReference w:type="even" r:id="rId8"/>
-      <w:footerReference w:type="default" r:id="rId9"/>
+      <w:footerReference w:type="even" r:id="rId10"/>
+      <w:footerReference w:type="default" r:id="rId11"/>
       <w:pgSz w:w="12240" w:h="15840" w:code="1"/>
       <w:pgMar w:top="720" w:right="720" w:bottom="1080" w:left="720" w:header="709" w:footer="432" w:gutter="0"/>
       <w:cols w:space="708"/>
@@ -1309,6 +2169,11 @@
         <w:docPartUnique/>
       </w:docPartObj>
     </w:sdtPr>
+    <w:sdtEndPr>
+      <w:rPr>
+        <w:rStyle w:val="PageNumber"/>
+      </w:rPr>
+    </w:sdtEndPr>
     <w:sdtContent>
       <w:p>
         <w:pPr>
@@ -1374,6 +2239,11 @@
         <w:docPartUnique/>
       </w:docPartObj>
     </w:sdtPr>
+    <w:sdtEndPr>
+      <w:rPr>
+        <w:rStyle w:val="PageNumber"/>
+      </w:rPr>
+    </w:sdtEndPr>
     <w:sdtContent>
       <w:p>
         <w:pPr>

</xml_diff>